<commit_message>
Relazione aggiornata -> operazioni
</commit_message>
<xml_diff>
--- a/template-progetto.docx
+++ b/template-progetto.docx
@@ -346,8 +346,8 @@
           <w:sz w:val="32"/>
         </w:rPr>
       </w:pPr>
-      <w:bookmarkStart w:id="1" w:name="_Toc220097559"/>
-      <w:bookmarkStart w:id="2" w:name="_Toc1680568092"/>
+      <w:bookmarkStart w:id="1" w:name="_Toc1680568092"/>
+      <w:bookmarkStart w:id="2" w:name="_Toc220097559"/>
     </w:p>
     <w:p>
       <w:pPr>
@@ -1016,12 +1016,6 @@
             <w:insideV w:val="single" w:color="auto" w:sz="4" w:space="0"/>
           </w:tblBorders>
           <w:tblLayout w:type="fixed"/>
-          <w:tblCellMar>
-            <w:top w:w="0" w:type="dxa"/>
-            <w:left w:w="108" w:type="dxa"/>
-            <w:bottom w:w="0" w:type="dxa"/>
-            <w:right w:w="108" w:type="dxa"/>
-          </w:tblCellMar>
         </w:tblPrEx>
         <w:tc>
           <w:tcPr>
@@ -1827,8 +1821,8 @@
           <w:sz w:val="32"/>
         </w:rPr>
       </w:pPr>
-      <w:bookmarkStart w:id="5" w:name="_Toc1289394997"/>
-      <w:bookmarkStart w:id="6" w:name="_Toc733602887"/>
+      <w:bookmarkStart w:id="5" w:name="_Toc733602887"/>
+      <w:bookmarkStart w:id="6" w:name="_Toc1289394997"/>
       <w:r>
         <w:rPr>
           <w:rFonts w:hint="default"/>
@@ -3304,12 +3298,6 @@
             <w:insideV w:val="single" w:color="auto" w:sz="4" w:space="0"/>
           </w:tblBorders>
           <w:tblLayout w:type="fixed"/>
-          <w:tblCellMar>
-            <w:top w:w="0" w:type="dxa"/>
-            <w:left w:w="108" w:type="dxa"/>
-            <w:bottom w:w="0" w:type="dxa"/>
-            <w:right w:w="108" w:type="dxa"/>
-          </w:tblCellMar>
         </w:tblPrEx>
         <w:tc>
           <w:tcPr>
@@ -5657,12 +5645,6 @@
             <w:insideV w:val="single" w:color="auto" w:sz="4" w:space="0"/>
           </w:tblBorders>
           <w:tblLayout w:type="fixed"/>
-          <w:tblCellMar>
-            <w:top w:w="0" w:type="dxa"/>
-            <w:left w:w="108" w:type="dxa"/>
-            <w:bottom w:w="0" w:type="dxa"/>
-            <w:right w:w="108" w:type="dxa"/>
-          </w:tblCellMar>
         </w:tblPrEx>
         <w:tc>
           <w:tcPr>
@@ -5718,12 +5700,6 @@
             <w:insideV w:val="single" w:color="auto" w:sz="4" w:space="0"/>
           </w:tblBorders>
           <w:tblLayout w:type="fixed"/>
-          <w:tblCellMar>
-            <w:top w:w="0" w:type="dxa"/>
-            <w:left w:w="108" w:type="dxa"/>
-            <w:bottom w:w="0" w:type="dxa"/>
-            <w:right w:w="108" w:type="dxa"/>
-          </w:tblCellMar>
         </w:tblPrEx>
         <w:tc>
           <w:tcPr>
@@ -6593,6 +6569,22 @@
             </w:pPr>
             <w:r>
               <w:rPr>
+                <w:rFonts w:hint="default" w:cs="Times New Roman"/>
+                <w:b w:val="0"/>
+                <w:bCs w:val="0"/>
+                <w:i w:val="0"/>
+                <w:iCs w:val="0"/>
+                <w:color w:val="222222"/>
+                <w:sz w:val="24"/>
+                <w:szCs w:val="24"/>
+                <w:u w:val="none"/>
+                <w:shd w:val="clear" w:color="auto" w:fill="FFFFFF"/>
+                <w:lang w:val="it" w:bidi="ar"/>
+              </w:rPr>
+              <w:t>I</w:t>
+            </w:r>
+            <w:r>
+              <w:rPr>
                 <w:rFonts w:hint="default" w:ascii="Times New Roman" w:hAnsi="Times New Roman" w:eastAsia="SimSun" w:cs="Times New Roman"/>
                 <w:b w:val="0"/>
                 <w:bCs w:val="0"/>
@@ -7105,12 +7097,6 @@
             <w:insideV w:val="single" w:color="auto" w:sz="4" w:space="0"/>
           </w:tblBorders>
           <w:tblLayout w:type="fixed"/>
-          <w:tblCellMar>
-            <w:top w:w="0" w:type="dxa"/>
-            <w:left w:w="108" w:type="dxa"/>
-            <w:bottom w:w="0" w:type="dxa"/>
-            <w:right w:w="108" w:type="dxa"/>
-          </w:tblCellMar>
         </w:tblPrEx>
         <w:tc>
           <w:tcPr>
@@ -7166,12 +7152,6 @@
             <w:insideV w:val="single" w:color="auto" w:sz="4" w:space="0"/>
           </w:tblBorders>
           <w:tblLayout w:type="fixed"/>
-          <w:tblCellMar>
-            <w:top w:w="0" w:type="dxa"/>
-            <w:left w:w="108" w:type="dxa"/>
-            <w:bottom w:w="0" w:type="dxa"/>
-            <w:right w:w="108" w:type="dxa"/>
-          </w:tblCellMar>
         </w:tblPrEx>
         <w:tc>
           <w:tcPr>
@@ -7395,7 +7375,7 @@
                 <w:shd w:val="clear" w:color="auto" w:fill="FFFFFF"/>
                 <w:lang w:val="it" w:bidi="ar"/>
               </w:rPr>
-              <w:t>Gli amministratori gestiscono l’inserimenteo degli oggetti.</w:t>
+              <w:t>Gli amministratori gestiscono l’inserimento degli oggetti.</w:t>
             </w:r>
           </w:p>
           <w:p>
@@ -7576,8 +7556,8 @@
           <w:sz w:val="32"/>
         </w:rPr>
       </w:pPr>
-      <w:bookmarkStart w:id="7" w:name="_Toc2081466291"/>
-      <w:bookmarkStart w:id="8" w:name="_Toc403677057"/>
+      <w:bookmarkStart w:id="7" w:name="_Toc403677057"/>
+      <w:bookmarkStart w:id="8" w:name="_Toc2081466291"/>
       <w:r>
         <w:rPr>
           <w:rFonts w:hint="default"/>
@@ -7682,7 +7662,6 @@
           <w:lang w:val="it"/>
         </w:rPr>
         <w:tab/>
-        <w:t/>
       </w:r>
       <w:r>
         <w:rPr>
@@ -7692,7 +7671,6 @@
           <w:lang w:val="it"/>
         </w:rPr>
         <w:tab/>
-        <w:t/>
       </w:r>
       <w:r>
         <w:rPr>
@@ -7702,7 +7680,6 @@
           <w:lang w:val="it"/>
         </w:rPr>
         <w:tab/>
-        <w:t/>
       </w:r>
       <w:r>
         <w:rPr>
@@ -8298,8 +8275,6 @@
           </wp:inline>
         </w:drawing>
       </w:r>
-      <w:bookmarkStart w:id="13" w:name="_GoBack"/>
-      <w:bookmarkEnd w:id="13"/>
     </w:p>
     <w:p>
       <w:pPr>
@@ -8335,6 +8310,80 @@
           <w:sz w:val="22"/>
         </w:rPr>
         <w:t>Laddove la specifica non sia catturata in maniera completa dallo schema E-R, corredare lo stesso in questo paragrafo con l’insieme delle regole aziendali necessarie a completare la progettazione concettuale.</w:t>
+      </w:r>
+    </w:p>
+    <w:p>
+      <w:pPr>
+        <w:pStyle w:val="3"/>
+        <w:numPr>
+          <w:ilvl w:val="0"/>
+          <w:numId w:val="0"/>
+        </w:numPr>
+        <w:rPr>
+          <w:rFonts w:hint="default"/>
+          <w:b w:val="0"/>
+          <w:bCs/>
+          <w:sz w:val="24"/>
+          <w:szCs w:val="24"/>
+          <w:lang w:val="it"/>
+        </w:rPr>
+      </w:pPr>
+      <w:r>
+        <w:rPr>
+          <w:rFonts w:hint="default"/>
+          <w:b w:val="0"/>
+          <w:bCs/>
+          <w:sz w:val="24"/>
+          <w:szCs w:val="24"/>
+          <w:lang w:val="it"/>
+        </w:rPr>
+        <w:t xml:space="preserve">La durata minima di un’asta DEVE ESSERE di 1 giorno. </w:t>
+      </w:r>
+    </w:p>
+    <w:p>
+      <w:pPr>
+        <w:rPr>
+          <w:rFonts w:hint="default"/>
+          <w:b w:val="0"/>
+          <w:bCs/>
+          <w:sz w:val="24"/>
+          <w:szCs w:val="24"/>
+          <w:lang w:val="it"/>
+        </w:rPr>
+      </w:pPr>
+      <w:r>
+        <w:rPr>
+          <w:rFonts w:hint="default"/>
+          <w:b w:val="0"/>
+          <w:bCs/>
+          <w:sz w:val="24"/>
+          <w:szCs w:val="24"/>
+          <w:lang w:val="it"/>
+        </w:rPr>
+        <w:t>La durata massima di un’asta DEVE ESSERE di 7 giorni.</w:t>
+      </w:r>
+    </w:p>
+    <w:p>
+      <w:pPr>
+        <w:rPr>
+          <w:rFonts w:hint="default"/>
+          <w:b w:val="0"/>
+          <w:bCs/>
+          <w:sz w:val="24"/>
+          <w:szCs w:val="24"/>
+          <w:lang w:val="it"/>
+        </w:rPr>
+      </w:pPr>
+      <w:r>
+        <w:rPr>
+          <w:rFonts w:hint="default"/>
+          <w:b w:val="0"/>
+          <w:bCs/>
+          <w:sz w:val="24"/>
+          <w:szCs w:val="24"/>
+          <w:lang w:val="it"/>
+        </w:rPr>
+        <w:t>La granularità di incremento delle offerte DEVE ESSERE di multipli di 50 centesimi di euro.</w:t>
       </w:r>
     </w:p>
     <w:p>
@@ -8600,8 +8649,17 @@
               <w:rPr>
                 <w:rFonts w:hint="default"/>
                 <w:sz w:val="24"/>
-              </w:rPr>
-            </w:pPr>
+                <w:lang w:val="it"/>
+              </w:rPr>
+            </w:pPr>
+            <w:r>
+              <w:rPr>
+                <w:rFonts w:hint="default"/>
+                <w:sz w:val="24"/>
+                <w:lang w:val="it"/>
+              </w:rPr>
+              <w:t>UTENTE</w:t>
+            </w:r>
           </w:p>
         </w:tc>
         <w:tc>
@@ -8623,8 +8681,17 @@
               <w:rPr>
                 <w:rFonts w:hint="default"/>
                 <w:sz w:val="24"/>
-              </w:rPr>
-            </w:pPr>
+                <w:lang w:val="it"/>
+              </w:rPr>
+            </w:pPr>
+            <w:r>
+              <w:rPr>
+                <w:rFonts w:hint="default"/>
+                <w:sz w:val="24"/>
+                <w:lang w:val="it"/>
+              </w:rPr>
+              <w:t>Persona registrata al sistema di aste</w:t>
+            </w:r>
           </w:p>
         </w:tc>
         <w:tc>
@@ -8646,8 +8713,87 @@
               <w:rPr>
                 <w:rFonts w:hint="default"/>
                 <w:sz w:val="24"/>
-              </w:rPr>
-            </w:pPr>
+                <w:lang w:val="it"/>
+              </w:rPr>
+            </w:pPr>
+            <w:r>
+              <w:rPr>
+                <w:rFonts w:hint="default"/>
+                <w:sz w:val="24"/>
+                <w:lang w:val="it"/>
+              </w:rPr>
+              <w:t>Nome, CF</w:t>
+            </w:r>
+          </w:p>
+          <w:p>
+            <w:pPr>
+              <w:spacing w:line="240" w:lineRule="auto"/>
+              <w:rPr>
+                <w:rFonts w:hint="default"/>
+                <w:sz w:val="24"/>
+                <w:lang w:val="it"/>
+              </w:rPr>
+            </w:pPr>
+            <w:r>
+              <w:rPr>
+                <w:rFonts w:hint="default"/>
+                <w:sz w:val="24"/>
+                <w:lang w:val="it"/>
+              </w:rPr>
+              <w:t xml:space="preserve">Cognome, </w:t>
+            </w:r>
+            <w:r>
+              <w:rPr>
+                <w:rFonts w:hint="default"/>
+                <w:sz w:val="24"/>
+                <w:lang w:val="it"/>
+              </w:rPr>
+              <w:br w:type="textWrapping"/>
+            </w:r>
+            <w:r>
+              <w:rPr>
+                <w:rFonts w:hint="default"/>
+                <w:sz w:val="24"/>
+                <w:lang w:val="it"/>
+              </w:rPr>
+              <w:t>Città_nascita</w:t>
+            </w:r>
+          </w:p>
+          <w:p>
+            <w:pPr>
+              <w:spacing w:line="240" w:lineRule="auto"/>
+              <w:rPr>
+                <w:rFonts w:hint="default"/>
+                <w:sz w:val="24"/>
+                <w:lang w:val="it"/>
+              </w:rPr>
+            </w:pPr>
+            <w:r>
+              <w:rPr>
+                <w:rFonts w:hint="default"/>
+                <w:sz w:val="24"/>
+                <w:lang w:val="it"/>
+              </w:rPr>
+              <w:t>Data_nascita</w:t>
+            </w:r>
+          </w:p>
+          <w:p>
+            <w:pPr>
+              <w:spacing w:line="240" w:lineRule="auto"/>
+              <w:rPr>
+                <w:rFonts w:hint="default"/>
+                <w:sz w:val="24"/>
+                <w:lang w:val="it"/>
+              </w:rPr>
+            </w:pPr>
+            <w:r>
+              <w:rPr>
+                <w:rFonts w:hint="default"/>
+                <w:sz w:val="24"/>
+                <w:lang w:val="it"/>
+              </w:rPr>
+              <w:t>Via, CAP, n_civico, Paese, Città, Informazioni_aggiuntive</w:t>
+            </w:r>
           </w:p>
         </w:tc>
         <w:tc>
@@ -8669,8 +8815,1009 @@
               <w:rPr>
                 <w:rFonts w:hint="default"/>
                 <w:sz w:val="24"/>
-              </w:rPr>
-            </w:pPr>
+                <w:lang w:val="it"/>
+              </w:rPr>
+            </w:pPr>
+            <w:r>
+              <w:rPr>
+                <w:rFonts w:hint="default"/>
+                <w:sz w:val="24"/>
+                <w:lang w:val="it"/>
+              </w:rPr>
+              <w:t>CF</w:t>
+            </w:r>
+          </w:p>
+        </w:tc>
+      </w:tr>
+      <w:tr>
+        <w:tblPrEx>
+          <w:tblBorders>
+            <w:top w:val="single" w:color="auto" w:sz="4" w:space="0"/>
+            <w:left w:val="single" w:color="auto" w:sz="4" w:space="0"/>
+            <w:bottom w:val="single" w:color="auto" w:sz="4" w:space="0"/>
+            <w:right w:val="single" w:color="auto" w:sz="4" w:space="0"/>
+            <w:insideH w:val="single" w:color="auto" w:sz="4" w:space="0"/>
+            <w:insideV w:val="single" w:color="auto" w:sz="4" w:space="0"/>
+          </w:tblBorders>
+          <w:tblLayout w:type="fixed"/>
+          <w:tblCellMar>
+            <w:top w:w="0" w:type="dxa"/>
+            <w:left w:w="108" w:type="dxa"/>
+            <w:bottom w:w="0" w:type="dxa"/>
+            <w:right w:w="108" w:type="dxa"/>
+          </w:tblCellMar>
+        </w:tblPrEx>
+        <w:tc>
+          <w:tcPr>
+            <w:tcW w:w="1938" w:type="dxa"/>
+            <w:tcBorders>
+              <w:top w:val="single" w:color="auto" w:sz="4" w:space="0"/>
+              <w:left w:val="single" w:color="auto" w:sz="4" w:space="0"/>
+              <w:bottom w:val="single" w:color="auto" w:sz="4" w:space="0"/>
+              <w:right w:val="single" w:color="auto" w:sz="4" w:space="0"/>
+              <w:tl2br w:val="nil"/>
+              <w:tr2bl w:val="nil"/>
+            </w:tcBorders>
+            <w:vAlign w:val="top"/>
+          </w:tcPr>
+          <w:p>
+            <w:pPr>
+              <w:spacing w:line="240" w:lineRule="auto"/>
+              <w:rPr>
+                <w:rFonts w:hint="default"/>
+                <w:sz w:val="24"/>
+                <w:lang w:val="it"/>
+              </w:rPr>
+            </w:pPr>
+            <w:r>
+              <w:rPr>
+                <w:rFonts w:hint="default"/>
+                <w:sz w:val="24"/>
+                <w:lang w:val="it"/>
+              </w:rPr>
+              <w:t>OFFERTA</w:t>
+            </w:r>
+          </w:p>
+        </w:tc>
+        <w:tc>
+          <w:tcPr>
+            <w:tcW w:w="4138" w:type="dxa"/>
+            <w:tcBorders>
+              <w:top w:val="single" w:color="auto" w:sz="4" w:space="0"/>
+              <w:left w:val="single" w:color="auto" w:sz="4" w:space="0"/>
+              <w:bottom w:val="single" w:color="auto" w:sz="4" w:space="0"/>
+              <w:right w:val="single" w:color="auto" w:sz="4" w:space="0"/>
+              <w:tl2br w:val="nil"/>
+              <w:tr2bl w:val="nil"/>
+            </w:tcBorders>
+            <w:vAlign w:val="top"/>
+          </w:tcPr>
+          <w:p>
+            <w:pPr>
+              <w:spacing w:line="240" w:lineRule="auto"/>
+              <w:rPr>
+                <w:rFonts w:hint="default"/>
+                <w:sz w:val="24"/>
+                <w:lang w:val="it"/>
+              </w:rPr>
+            </w:pPr>
+            <w:r>
+              <w:rPr>
+                <w:rFonts w:hint="default"/>
+                <w:sz w:val="24"/>
+                <w:lang w:val="it"/>
+              </w:rPr>
+              <w:t>Offerta proposta da un utente su un oggetto</w:t>
+            </w:r>
+          </w:p>
+        </w:tc>
+        <w:tc>
+          <w:tcPr>
+            <w:tcW w:w="1943" w:type="dxa"/>
+            <w:tcBorders>
+              <w:top w:val="single" w:color="auto" w:sz="4" w:space="0"/>
+              <w:left w:val="single" w:color="auto" w:sz="4" w:space="0"/>
+              <w:bottom w:val="single" w:color="auto" w:sz="4" w:space="0"/>
+              <w:right w:val="single" w:color="auto" w:sz="4" w:space="0"/>
+              <w:tl2br w:val="nil"/>
+              <w:tr2bl w:val="nil"/>
+            </w:tcBorders>
+            <w:vAlign w:val="top"/>
+          </w:tcPr>
+          <w:p>
+            <w:pPr>
+              <w:spacing w:line="240" w:lineRule="auto"/>
+              <w:rPr>
+                <w:rFonts w:hint="default"/>
+                <w:sz w:val="24"/>
+                <w:lang w:val="it"/>
+              </w:rPr>
+            </w:pPr>
+            <w:r>
+              <w:rPr>
+                <w:rFonts w:hint="default"/>
+                <w:sz w:val="24"/>
+                <w:lang w:val="it"/>
+              </w:rPr>
+              <w:t>Insert_time, Valore, Importo_max_controfferta(0,1)</w:t>
+            </w:r>
+          </w:p>
+        </w:tc>
+        <w:tc>
+          <w:tcPr>
+            <w:tcW w:w="1943" w:type="dxa"/>
+            <w:tcBorders>
+              <w:top w:val="single" w:color="auto" w:sz="4" w:space="0"/>
+              <w:left w:val="single" w:color="auto" w:sz="4" w:space="0"/>
+              <w:bottom w:val="single" w:color="auto" w:sz="4" w:space="0"/>
+              <w:right w:val="single" w:color="auto" w:sz="4" w:space="0"/>
+              <w:tl2br w:val="nil"/>
+              <w:tr2bl w:val="nil"/>
+            </w:tcBorders>
+            <w:vAlign w:val="top"/>
+          </w:tcPr>
+          <w:p>
+            <w:pPr>
+              <w:spacing w:line="240" w:lineRule="auto"/>
+              <w:rPr>
+                <w:rFonts w:hint="default"/>
+                <w:sz w:val="24"/>
+                <w:lang w:val="it"/>
+              </w:rPr>
+            </w:pPr>
+            <w:r>
+              <w:rPr>
+                <w:rFonts w:hint="default"/>
+                <w:sz w:val="24"/>
+                <w:lang w:val="it"/>
+              </w:rPr>
+              <w:t>CF</w:t>
+            </w:r>
+          </w:p>
+        </w:tc>
+      </w:tr>
+      <w:tr>
+        <w:tblPrEx>
+          <w:tblBorders>
+            <w:top w:val="single" w:color="auto" w:sz="4" w:space="0"/>
+            <w:left w:val="single" w:color="auto" w:sz="4" w:space="0"/>
+            <w:bottom w:val="single" w:color="auto" w:sz="4" w:space="0"/>
+            <w:right w:val="single" w:color="auto" w:sz="4" w:space="0"/>
+            <w:insideH w:val="single" w:color="auto" w:sz="4" w:space="0"/>
+            <w:insideV w:val="single" w:color="auto" w:sz="4" w:space="0"/>
+          </w:tblBorders>
+          <w:tblLayout w:type="fixed"/>
+        </w:tblPrEx>
+        <w:tc>
+          <w:tcPr>
+            <w:tcW w:w="1938" w:type="dxa"/>
+            <w:tcBorders>
+              <w:top w:val="single" w:color="auto" w:sz="4" w:space="0"/>
+              <w:left w:val="single" w:color="auto" w:sz="4" w:space="0"/>
+              <w:bottom w:val="single" w:color="auto" w:sz="4" w:space="0"/>
+              <w:right w:val="single" w:color="auto" w:sz="4" w:space="0"/>
+              <w:tl2br w:val="nil"/>
+              <w:tr2bl w:val="nil"/>
+            </w:tcBorders>
+            <w:vAlign w:val="top"/>
+          </w:tcPr>
+          <w:p>
+            <w:pPr>
+              <w:spacing w:line="240" w:lineRule="auto"/>
+              <w:rPr>
+                <w:rFonts w:hint="default"/>
+                <w:sz w:val="24"/>
+                <w:lang w:val="it"/>
+              </w:rPr>
+            </w:pPr>
+            <w:r>
+              <w:rPr>
+                <w:rFonts w:hint="default"/>
+                <w:sz w:val="24"/>
+                <w:lang w:val="it"/>
+              </w:rPr>
+              <w:t>OGGETTO</w:t>
+            </w:r>
+          </w:p>
+        </w:tc>
+        <w:tc>
+          <w:tcPr>
+            <w:tcW w:w="4138" w:type="dxa"/>
+            <w:tcBorders>
+              <w:top w:val="single" w:color="auto" w:sz="4" w:space="0"/>
+              <w:left w:val="single" w:color="auto" w:sz="4" w:space="0"/>
+              <w:bottom w:val="single" w:color="auto" w:sz="4" w:space="0"/>
+              <w:right w:val="single" w:color="auto" w:sz="4" w:space="0"/>
+              <w:tl2br w:val="nil"/>
+              <w:tr2bl w:val="nil"/>
+            </w:tcBorders>
+            <w:vAlign w:val="top"/>
+          </w:tcPr>
+          <w:p>
+            <w:pPr>
+              <w:spacing w:line="240" w:lineRule="auto"/>
+              <w:rPr>
+                <w:rFonts w:hint="default"/>
+                <w:sz w:val="24"/>
+                <w:lang w:val="it"/>
+              </w:rPr>
+            </w:pPr>
+            <w:r>
+              <w:rPr>
+                <w:rFonts w:hint="default"/>
+                <w:sz w:val="24"/>
+                <w:lang w:val="it"/>
+              </w:rPr>
+              <w:t>Tipo di oggetto presente nel sistema</w:t>
+            </w:r>
+          </w:p>
+        </w:tc>
+        <w:tc>
+          <w:tcPr>
+            <w:tcW w:w="1943" w:type="dxa"/>
+            <w:tcBorders>
+              <w:top w:val="single" w:color="auto" w:sz="4" w:space="0"/>
+              <w:left w:val="single" w:color="auto" w:sz="4" w:space="0"/>
+              <w:bottom w:val="single" w:color="auto" w:sz="4" w:space="0"/>
+              <w:right w:val="single" w:color="auto" w:sz="4" w:space="0"/>
+              <w:tl2br w:val="nil"/>
+              <w:tr2bl w:val="nil"/>
+            </w:tcBorders>
+            <w:vAlign w:val="top"/>
+          </w:tcPr>
+          <w:p>
+            <w:pPr>
+              <w:spacing w:line="240" w:lineRule="auto"/>
+              <w:rPr>
+                <w:rFonts w:hint="default"/>
+                <w:sz w:val="24"/>
+                <w:lang w:val="it"/>
+              </w:rPr>
+            </w:pPr>
+            <w:r>
+              <w:rPr>
+                <w:rFonts w:hint="default"/>
+                <w:sz w:val="24"/>
+                <w:lang w:val="it"/>
+              </w:rPr>
+              <w:t>Nome_oggetto</w:t>
+            </w:r>
+          </w:p>
+          <w:p>
+            <w:pPr>
+              <w:spacing w:line="240" w:lineRule="auto"/>
+              <w:rPr>
+                <w:rFonts w:hint="default"/>
+                <w:sz w:val="24"/>
+                <w:lang w:val="it"/>
+              </w:rPr>
+            </w:pPr>
+            <w:r>
+              <w:rPr>
+                <w:rFonts w:hint="default"/>
+                <w:sz w:val="24"/>
+                <w:lang w:val="it"/>
+              </w:rPr>
+              <w:t>Descrizione</w:t>
+            </w:r>
+          </w:p>
+          <w:p>
+            <w:pPr>
+              <w:spacing w:line="240" w:lineRule="auto"/>
+              <w:rPr>
+                <w:rFonts w:hint="default"/>
+                <w:sz w:val="24"/>
+                <w:lang w:val="it"/>
+              </w:rPr>
+            </w:pPr>
+            <w:r>
+              <w:rPr>
+                <w:rFonts w:hint="default"/>
+                <w:sz w:val="24"/>
+                <w:lang w:val="it"/>
+              </w:rPr>
+              <w:t>Dimensioni</w:t>
+            </w:r>
+          </w:p>
+        </w:tc>
+        <w:tc>
+          <w:tcPr>
+            <w:tcW w:w="1943" w:type="dxa"/>
+            <w:tcBorders>
+              <w:top w:val="single" w:color="auto" w:sz="4" w:space="0"/>
+              <w:left w:val="single" w:color="auto" w:sz="4" w:space="0"/>
+              <w:bottom w:val="single" w:color="auto" w:sz="4" w:space="0"/>
+              <w:right w:val="single" w:color="auto" w:sz="4" w:space="0"/>
+              <w:tl2br w:val="nil"/>
+              <w:tr2bl w:val="nil"/>
+            </w:tcBorders>
+            <w:vAlign w:val="top"/>
+          </w:tcPr>
+          <w:p>
+            <w:pPr>
+              <w:spacing w:line="240" w:lineRule="auto"/>
+              <w:rPr>
+                <w:rFonts w:hint="default"/>
+                <w:sz w:val="24"/>
+                <w:lang w:val="it"/>
+              </w:rPr>
+            </w:pPr>
+            <w:r>
+              <w:rPr>
+                <w:rFonts w:hint="default"/>
+                <w:sz w:val="24"/>
+                <w:lang w:val="it"/>
+              </w:rPr>
+              <w:t>Nome_oggetto, Nome_categoria</w:t>
+            </w:r>
+          </w:p>
+        </w:tc>
+      </w:tr>
+      <w:tr>
+        <w:tblPrEx>
+          <w:tblBorders>
+            <w:top w:val="single" w:color="auto" w:sz="4" w:space="0"/>
+            <w:left w:val="single" w:color="auto" w:sz="4" w:space="0"/>
+            <w:bottom w:val="single" w:color="auto" w:sz="4" w:space="0"/>
+            <w:right w:val="single" w:color="auto" w:sz="4" w:space="0"/>
+            <w:insideH w:val="single" w:color="auto" w:sz="4" w:space="0"/>
+            <w:insideV w:val="single" w:color="auto" w:sz="4" w:space="0"/>
+          </w:tblBorders>
+          <w:tblLayout w:type="fixed"/>
+          <w:tblCellMar>
+            <w:top w:w="0" w:type="dxa"/>
+            <w:left w:w="108" w:type="dxa"/>
+            <w:bottom w:w="0" w:type="dxa"/>
+            <w:right w:w="108" w:type="dxa"/>
+          </w:tblCellMar>
+        </w:tblPrEx>
+        <w:tc>
+          <w:tcPr>
+            <w:tcW w:w="1938" w:type="dxa"/>
+            <w:tcBorders>
+              <w:top w:val="single" w:color="auto" w:sz="4" w:space="0"/>
+              <w:left w:val="single" w:color="auto" w:sz="4" w:space="0"/>
+              <w:bottom w:val="single" w:color="auto" w:sz="4" w:space="0"/>
+              <w:right w:val="single" w:color="auto" w:sz="4" w:space="0"/>
+              <w:tl2br w:val="nil"/>
+              <w:tr2bl w:val="nil"/>
+            </w:tcBorders>
+            <w:vAlign w:val="top"/>
+          </w:tcPr>
+          <w:p>
+            <w:pPr>
+              <w:spacing w:line="240" w:lineRule="auto"/>
+              <w:rPr>
+                <w:rFonts w:hint="default"/>
+                <w:sz w:val="24"/>
+                <w:lang w:val="it"/>
+              </w:rPr>
+            </w:pPr>
+            <w:r>
+              <w:rPr>
+                <w:rFonts w:hint="default"/>
+                <w:sz w:val="24"/>
+                <w:lang w:val="it"/>
+              </w:rPr>
+              <w:t>OGGETTO REALE</w:t>
+            </w:r>
+          </w:p>
+        </w:tc>
+        <w:tc>
+          <w:tcPr>
+            <w:tcW w:w="4138" w:type="dxa"/>
+            <w:tcBorders>
+              <w:top w:val="single" w:color="auto" w:sz="4" w:space="0"/>
+              <w:left w:val="single" w:color="auto" w:sz="4" w:space="0"/>
+              <w:bottom w:val="single" w:color="auto" w:sz="4" w:space="0"/>
+              <w:right w:val="single" w:color="auto" w:sz="4" w:space="0"/>
+              <w:tl2br w:val="nil"/>
+              <w:tr2bl w:val="nil"/>
+            </w:tcBorders>
+            <w:vAlign w:val="top"/>
+          </w:tcPr>
+          <w:p>
+            <w:pPr>
+              <w:spacing w:line="240" w:lineRule="auto"/>
+              <w:rPr>
+                <w:rFonts w:hint="default"/>
+                <w:sz w:val="24"/>
+              </w:rPr>
+            </w:pPr>
+            <w:r>
+              <w:rPr>
+                <w:rFonts w:hint="default"/>
+                <w:sz w:val="24"/>
+                <w:lang w:val="it"/>
+              </w:rPr>
+              <w:t>Oggetto inserito nel sistema di aste</w:t>
+            </w:r>
+          </w:p>
+        </w:tc>
+        <w:tc>
+          <w:tcPr>
+            <w:tcW w:w="1943" w:type="dxa"/>
+            <w:tcBorders>
+              <w:top w:val="single" w:color="auto" w:sz="4" w:space="0"/>
+              <w:left w:val="single" w:color="auto" w:sz="4" w:space="0"/>
+              <w:bottom w:val="single" w:color="auto" w:sz="4" w:space="0"/>
+              <w:right w:val="single" w:color="auto" w:sz="4" w:space="0"/>
+              <w:tl2br w:val="nil"/>
+              <w:tr2bl w:val="nil"/>
+            </w:tcBorders>
+            <w:vAlign w:val="top"/>
+          </w:tcPr>
+          <w:p>
+            <w:pPr>
+              <w:spacing w:line="240" w:lineRule="auto"/>
+              <w:rPr>
+                <w:rFonts w:hint="default"/>
+                <w:sz w:val="24"/>
+                <w:lang w:val="it"/>
+              </w:rPr>
+            </w:pPr>
+            <w:r>
+              <w:rPr>
+                <w:rFonts w:hint="default"/>
+                <w:sz w:val="24"/>
+                <w:lang w:val="it"/>
+              </w:rPr>
+              <w:t xml:space="preserve">Id_oggetto, Durata_asta, Prezzo_base, </w:t>
+            </w:r>
+          </w:p>
+          <w:p>
+            <w:pPr>
+              <w:spacing w:line="240" w:lineRule="auto"/>
+              <w:rPr>
+                <w:rFonts w:hint="default"/>
+                <w:sz w:val="24"/>
+              </w:rPr>
+            </w:pPr>
+            <w:r>
+              <w:rPr>
+                <w:rFonts w:hint="default"/>
+                <w:sz w:val="24"/>
+                <w:lang w:val="it"/>
+              </w:rPr>
+              <w:t>Condizione, Colore</w:t>
+            </w:r>
+          </w:p>
+        </w:tc>
+        <w:tc>
+          <w:tcPr>
+            <w:tcW w:w="1943" w:type="dxa"/>
+            <w:tcBorders>
+              <w:top w:val="single" w:color="auto" w:sz="4" w:space="0"/>
+              <w:left w:val="single" w:color="auto" w:sz="4" w:space="0"/>
+              <w:bottom w:val="single" w:color="auto" w:sz="4" w:space="0"/>
+              <w:right w:val="single" w:color="auto" w:sz="4" w:space="0"/>
+              <w:tl2br w:val="nil"/>
+              <w:tr2bl w:val="nil"/>
+            </w:tcBorders>
+            <w:vAlign w:val="top"/>
+          </w:tcPr>
+          <w:p>
+            <w:pPr>
+              <w:spacing w:line="240" w:lineRule="auto"/>
+              <w:rPr>
+                <w:rFonts w:hint="default"/>
+                <w:sz w:val="24"/>
+                <w:lang w:val="it"/>
+              </w:rPr>
+            </w:pPr>
+            <w:r>
+              <w:rPr>
+                <w:rFonts w:hint="default"/>
+                <w:sz w:val="24"/>
+                <w:lang w:val="it"/>
+              </w:rPr>
+              <w:t>Id_oggetto</w:t>
+            </w:r>
+          </w:p>
+        </w:tc>
+      </w:tr>
+      <w:tr>
+        <w:tblPrEx>
+          <w:tblBorders>
+            <w:top w:val="single" w:color="auto" w:sz="4" w:space="0"/>
+            <w:left w:val="single" w:color="auto" w:sz="4" w:space="0"/>
+            <w:bottom w:val="single" w:color="auto" w:sz="4" w:space="0"/>
+            <w:right w:val="single" w:color="auto" w:sz="4" w:space="0"/>
+            <w:insideH w:val="single" w:color="auto" w:sz="4" w:space="0"/>
+            <w:insideV w:val="single" w:color="auto" w:sz="4" w:space="0"/>
+          </w:tblBorders>
+          <w:tblLayout w:type="fixed"/>
+          <w:tblCellMar>
+            <w:top w:w="0" w:type="dxa"/>
+            <w:left w:w="108" w:type="dxa"/>
+            <w:bottom w:w="0" w:type="dxa"/>
+            <w:right w:w="108" w:type="dxa"/>
+          </w:tblCellMar>
+        </w:tblPrEx>
+        <w:tc>
+          <w:tcPr>
+            <w:tcW w:w="1938" w:type="dxa"/>
+            <w:tcBorders>
+              <w:top w:val="single" w:color="auto" w:sz="4" w:space="0"/>
+              <w:left w:val="single" w:color="auto" w:sz="4" w:space="0"/>
+              <w:bottom w:val="single" w:color="auto" w:sz="4" w:space="0"/>
+              <w:right w:val="single" w:color="auto" w:sz="4" w:space="0"/>
+              <w:tl2br w:val="nil"/>
+              <w:tr2bl w:val="nil"/>
+            </w:tcBorders>
+            <w:vAlign w:val="top"/>
+          </w:tcPr>
+          <w:p>
+            <w:pPr>
+              <w:spacing w:line="240" w:lineRule="auto"/>
+              <w:rPr>
+                <w:rFonts w:hint="default"/>
+                <w:sz w:val="24"/>
+                <w:lang w:val="it"/>
+              </w:rPr>
+            </w:pPr>
+            <w:r>
+              <w:rPr>
+                <w:rFonts w:hint="default"/>
+                <w:sz w:val="24"/>
+                <w:lang w:val="it"/>
+              </w:rPr>
+              <w:t>CATEGORIA</w:t>
+            </w:r>
+          </w:p>
+        </w:tc>
+        <w:tc>
+          <w:tcPr>
+            <w:tcW w:w="4138" w:type="dxa"/>
+            <w:tcBorders>
+              <w:top w:val="single" w:color="auto" w:sz="4" w:space="0"/>
+              <w:left w:val="single" w:color="auto" w:sz="4" w:space="0"/>
+              <w:bottom w:val="single" w:color="auto" w:sz="4" w:space="0"/>
+              <w:right w:val="single" w:color="auto" w:sz="4" w:space="0"/>
+              <w:tl2br w:val="nil"/>
+              <w:tr2bl w:val="nil"/>
+            </w:tcBorders>
+            <w:vAlign w:val="top"/>
+          </w:tcPr>
+          <w:p>
+            <w:pPr>
+              <w:spacing w:line="240" w:lineRule="auto"/>
+              <w:rPr>
+                <w:rFonts w:hint="default"/>
+                <w:sz w:val="24"/>
+                <w:lang w:val="it"/>
+              </w:rPr>
+            </w:pPr>
+            <w:r>
+              <w:rPr>
+                <w:rFonts w:hint="default"/>
+                <w:sz w:val="24"/>
+                <w:lang w:val="it"/>
+              </w:rPr>
+              <w:t>Titolario gerarchico al quale vengono associati gli oggetti</w:t>
+            </w:r>
+          </w:p>
+        </w:tc>
+        <w:tc>
+          <w:tcPr>
+            <w:tcW w:w="1943" w:type="dxa"/>
+            <w:tcBorders>
+              <w:top w:val="single" w:color="auto" w:sz="4" w:space="0"/>
+              <w:left w:val="single" w:color="auto" w:sz="4" w:space="0"/>
+              <w:bottom w:val="single" w:color="auto" w:sz="4" w:space="0"/>
+              <w:right w:val="single" w:color="auto" w:sz="4" w:space="0"/>
+              <w:tl2br w:val="nil"/>
+              <w:tr2bl w:val="nil"/>
+            </w:tcBorders>
+            <w:vAlign w:val="top"/>
+          </w:tcPr>
+          <w:p>
+            <w:pPr>
+              <w:spacing w:line="240" w:lineRule="auto"/>
+              <w:rPr>
+                <w:rFonts w:hint="default"/>
+                <w:sz w:val="24"/>
+                <w:lang w:val="it"/>
+              </w:rPr>
+            </w:pPr>
+            <w:r>
+              <w:rPr>
+                <w:rFonts w:hint="default"/>
+                <w:sz w:val="24"/>
+                <w:lang w:val="it"/>
+              </w:rPr>
+              <w:t>Nome_Categoria</w:t>
+            </w:r>
+          </w:p>
+        </w:tc>
+        <w:tc>
+          <w:tcPr>
+            <w:tcW w:w="1943" w:type="dxa"/>
+            <w:tcBorders>
+              <w:top w:val="single" w:color="auto" w:sz="4" w:space="0"/>
+              <w:left w:val="single" w:color="auto" w:sz="4" w:space="0"/>
+              <w:bottom w:val="single" w:color="auto" w:sz="4" w:space="0"/>
+              <w:right w:val="single" w:color="auto" w:sz="4" w:space="0"/>
+              <w:tl2br w:val="nil"/>
+              <w:tr2bl w:val="nil"/>
+            </w:tcBorders>
+            <w:vAlign w:val="top"/>
+          </w:tcPr>
+          <w:p>
+            <w:pPr>
+              <w:spacing w:line="240" w:lineRule="auto"/>
+              <w:rPr>
+                <w:rFonts w:hint="default"/>
+                <w:sz w:val="24"/>
+                <w:lang w:val="it"/>
+              </w:rPr>
+            </w:pPr>
+            <w:r>
+              <w:rPr>
+                <w:rFonts w:hint="default"/>
+                <w:sz w:val="24"/>
+                <w:lang w:val="it"/>
+              </w:rPr>
+              <w:t>Nome_Categoria</w:t>
+            </w:r>
+          </w:p>
+        </w:tc>
+      </w:tr>
+      <w:tr>
+        <w:tblPrEx>
+          <w:tblBorders>
+            <w:top w:val="single" w:color="auto" w:sz="4" w:space="0"/>
+            <w:left w:val="single" w:color="auto" w:sz="4" w:space="0"/>
+            <w:bottom w:val="single" w:color="auto" w:sz="4" w:space="0"/>
+            <w:right w:val="single" w:color="auto" w:sz="4" w:space="0"/>
+            <w:insideH w:val="single" w:color="auto" w:sz="4" w:space="0"/>
+            <w:insideV w:val="single" w:color="auto" w:sz="4" w:space="0"/>
+          </w:tblBorders>
+          <w:tblLayout w:type="fixed"/>
+          <w:tblCellMar>
+            <w:top w:w="0" w:type="dxa"/>
+            <w:left w:w="108" w:type="dxa"/>
+            <w:bottom w:w="0" w:type="dxa"/>
+            <w:right w:w="108" w:type="dxa"/>
+          </w:tblCellMar>
+        </w:tblPrEx>
+        <w:tc>
+          <w:tcPr>
+            <w:tcW w:w="1938" w:type="dxa"/>
+            <w:tcBorders>
+              <w:top w:val="single" w:color="auto" w:sz="4" w:space="0"/>
+              <w:left w:val="single" w:color="auto" w:sz="4" w:space="0"/>
+              <w:bottom w:val="single" w:color="auto" w:sz="4" w:space="0"/>
+              <w:right w:val="single" w:color="auto" w:sz="4" w:space="0"/>
+              <w:tl2br w:val="nil"/>
+              <w:tr2bl w:val="nil"/>
+            </w:tcBorders>
+            <w:vAlign w:val="top"/>
+          </w:tcPr>
+          <w:p>
+            <w:pPr>
+              <w:spacing w:line="240" w:lineRule="auto"/>
+              <w:rPr>
+                <w:rFonts w:hint="default"/>
+                <w:sz w:val="24"/>
+                <w:lang w:val="it"/>
+              </w:rPr>
+            </w:pPr>
+            <w:r>
+              <w:rPr>
+                <w:rFonts w:hint="default"/>
+                <w:sz w:val="24"/>
+                <w:lang w:val="it"/>
+              </w:rPr>
+              <w:t>OGGETTO IN ASTA</w:t>
+            </w:r>
+          </w:p>
+        </w:tc>
+        <w:tc>
+          <w:tcPr>
+            <w:tcW w:w="4138" w:type="dxa"/>
+            <w:tcBorders>
+              <w:top w:val="single" w:color="auto" w:sz="4" w:space="0"/>
+              <w:left w:val="single" w:color="auto" w:sz="4" w:space="0"/>
+              <w:bottom w:val="single" w:color="auto" w:sz="4" w:space="0"/>
+              <w:right w:val="single" w:color="auto" w:sz="4" w:space="0"/>
+              <w:tl2br w:val="nil"/>
+              <w:tr2bl w:val="nil"/>
+            </w:tcBorders>
+            <w:vAlign w:val="top"/>
+          </w:tcPr>
+          <w:p>
+            <w:pPr>
+              <w:spacing w:line="240" w:lineRule="auto"/>
+              <w:rPr>
+                <w:rFonts w:hint="default"/>
+                <w:sz w:val="24"/>
+                <w:lang w:val="it"/>
+              </w:rPr>
+            </w:pPr>
+            <w:r>
+              <w:rPr>
+                <w:rFonts w:hint="default"/>
+                <w:sz w:val="24"/>
+                <w:lang w:val="it"/>
+              </w:rPr>
+              <w:t>Specializzazione di OGGETTO REALE</w:t>
+            </w:r>
+          </w:p>
+        </w:tc>
+        <w:tc>
+          <w:tcPr>
+            <w:tcW w:w="1943" w:type="dxa"/>
+            <w:tcBorders>
+              <w:top w:val="single" w:color="auto" w:sz="4" w:space="0"/>
+              <w:left w:val="single" w:color="auto" w:sz="4" w:space="0"/>
+              <w:bottom w:val="single" w:color="auto" w:sz="4" w:space="0"/>
+              <w:right w:val="single" w:color="auto" w:sz="4" w:space="0"/>
+              <w:tl2br w:val="nil"/>
+              <w:tr2bl w:val="nil"/>
+            </w:tcBorders>
+            <w:vAlign w:val="top"/>
+          </w:tcPr>
+          <w:p>
+            <w:pPr>
+              <w:spacing w:line="240" w:lineRule="auto"/>
+              <w:rPr>
+                <w:rFonts w:hint="default"/>
+                <w:sz w:val="24"/>
+                <w:lang w:val="it"/>
+              </w:rPr>
+            </w:pPr>
+            <w:r>
+              <w:rPr>
+                <w:rFonts w:hint="default"/>
+                <w:sz w:val="24"/>
+                <w:lang w:val="it"/>
+              </w:rPr>
+              <w:t xml:space="preserve">Id_oggetto, Durata_asta, Prezzo_base, </w:t>
+            </w:r>
+          </w:p>
+          <w:p>
+            <w:pPr>
+              <w:spacing w:line="240" w:lineRule="auto"/>
+              <w:rPr>
+                <w:rFonts w:hint="default"/>
+                <w:sz w:val="24"/>
+                <w:lang w:val="it"/>
+              </w:rPr>
+            </w:pPr>
+            <w:r>
+              <w:rPr>
+                <w:rFonts w:hint="default"/>
+                <w:sz w:val="24"/>
+                <w:lang w:val="it"/>
+              </w:rPr>
+              <w:t>Condizione, Colore, Prezzo_vendita</w:t>
+            </w:r>
+          </w:p>
+        </w:tc>
+        <w:tc>
+          <w:tcPr>
+            <w:tcW w:w="1943" w:type="dxa"/>
+            <w:tcBorders>
+              <w:top w:val="single" w:color="auto" w:sz="4" w:space="0"/>
+              <w:left w:val="single" w:color="auto" w:sz="4" w:space="0"/>
+              <w:bottom w:val="single" w:color="auto" w:sz="4" w:space="0"/>
+              <w:right w:val="single" w:color="auto" w:sz="4" w:space="0"/>
+              <w:tl2br w:val="nil"/>
+              <w:tr2bl w:val="nil"/>
+            </w:tcBorders>
+            <w:vAlign w:val="top"/>
+          </w:tcPr>
+          <w:p>
+            <w:pPr>
+              <w:spacing w:line="240" w:lineRule="auto"/>
+              <w:rPr>
+                <w:rFonts w:hint="default"/>
+                <w:sz w:val="24"/>
+                <w:lang w:val="it"/>
+              </w:rPr>
+            </w:pPr>
+            <w:r>
+              <w:rPr>
+                <w:rFonts w:hint="default"/>
+                <w:sz w:val="24"/>
+                <w:lang w:val="it"/>
+              </w:rPr>
+              <w:t>Id_oggetto</w:t>
+            </w:r>
+          </w:p>
+        </w:tc>
+      </w:tr>
+      <w:tr>
+        <w:tblPrEx>
+          <w:tblBorders>
+            <w:top w:val="single" w:color="auto" w:sz="4" w:space="0"/>
+            <w:left w:val="single" w:color="auto" w:sz="4" w:space="0"/>
+            <w:bottom w:val="single" w:color="auto" w:sz="4" w:space="0"/>
+            <w:right w:val="single" w:color="auto" w:sz="4" w:space="0"/>
+            <w:insideH w:val="single" w:color="auto" w:sz="4" w:space="0"/>
+            <w:insideV w:val="single" w:color="auto" w:sz="4" w:space="0"/>
+          </w:tblBorders>
+          <w:tblLayout w:type="fixed"/>
+        </w:tblPrEx>
+        <w:tc>
+          <w:tcPr>
+            <w:tcW w:w="1938" w:type="dxa"/>
+            <w:tcBorders>
+              <w:top w:val="single" w:color="auto" w:sz="4" w:space="0"/>
+              <w:left w:val="single" w:color="auto" w:sz="4" w:space="0"/>
+              <w:bottom w:val="single" w:color="auto" w:sz="4" w:space="0"/>
+              <w:right w:val="single" w:color="auto" w:sz="4" w:space="0"/>
+              <w:tl2br w:val="nil"/>
+              <w:tr2bl w:val="nil"/>
+            </w:tcBorders>
+            <w:vAlign w:val="top"/>
+          </w:tcPr>
+          <w:p>
+            <w:pPr>
+              <w:spacing w:line="240" w:lineRule="auto"/>
+              <w:rPr>
+                <w:rFonts w:hint="default"/>
+                <w:sz w:val="24"/>
+                <w:lang w:val="it"/>
+              </w:rPr>
+            </w:pPr>
+            <w:r>
+              <w:rPr>
+                <w:rFonts w:hint="default"/>
+                <w:sz w:val="24"/>
+                <w:lang w:val="it"/>
+              </w:rPr>
+              <w:t>OGGETTO VENDUTO</w:t>
+            </w:r>
+          </w:p>
+        </w:tc>
+        <w:tc>
+          <w:tcPr>
+            <w:tcW w:w="4138" w:type="dxa"/>
+            <w:tcBorders>
+              <w:top w:val="single" w:color="auto" w:sz="4" w:space="0"/>
+              <w:left w:val="single" w:color="auto" w:sz="4" w:space="0"/>
+              <w:bottom w:val="single" w:color="auto" w:sz="4" w:space="0"/>
+              <w:right w:val="single" w:color="auto" w:sz="4" w:space="0"/>
+              <w:tl2br w:val="nil"/>
+              <w:tr2bl w:val="nil"/>
+            </w:tcBorders>
+            <w:vAlign w:val="top"/>
+          </w:tcPr>
+          <w:p>
+            <w:pPr>
+              <w:spacing w:line="240" w:lineRule="auto"/>
+              <w:rPr>
+                <w:rFonts w:hint="default"/>
+                <w:sz w:val="24"/>
+                <w:lang w:val="it"/>
+              </w:rPr>
+            </w:pPr>
+            <w:r>
+              <w:rPr>
+                <w:rFonts w:hint="default"/>
+                <w:sz w:val="24"/>
+                <w:lang w:val="it"/>
+              </w:rPr>
+              <w:t>Specializzazione di OGGETTO REALE</w:t>
+            </w:r>
+          </w:p>
+        </w:tc>
+        <w:tc>
+          <w:tcPr>
+            <w:tcW w:w="1943" w:type="dxa"/>
+            <w:tcBorders>
+              <w:top w:val="single" w:color="auto" w:sz="4" w:space="0"/>
+              <w:left w:val="single" w:color="auto" w:sz="4" w:space="0"/>
+              <w:bottom w:val="single" w:color="auto" w:sz="4" w:space="0"/>
+              <w:right w:val="single" w:color="auto" w:sz="4" w:space="0"/>
+              <w:tl2br w:val="nil"/>
+              <w:tr2bl w:val="nil"/>
+            </w:tcBorders>
+            <w:vAlign w:val="top"/>
+          </w:tcPr>
+          <w:p>
+            <w:pPr>
+              <w:spacing w:line="240" w:lineRule="auto"/>
+              <w:rPr>
+                <w:rFonts w:hint="default"/>
+                <w:sz w:val="24"/>
+                <w:lang w:val="it"/>
+              </w:rPr>
+            </w:pPr>
+            <w:r>
+              <w:rPr>
+                <w:rFonts w:hint="default"/>
+                <w:sz w:val="24"/>
+                <w:lang w:val="it"/>
+              </w:rPr>
+              <w:t xml:space="preserve">Id_oggetto, Durata_asta, Prezzo_base, </w:t>
+            </w:r>
+          </w:p>
+          <w:p>
+            <w:pPr>
+              <w:spacing w:line="240" w:lineRule="auto"/>
+              <w:rPr>
+                <w:rFonts w:hint="default"/>
+                <w:sz w:val="24"/>
+                <w:lang w:val="it"/>
+              </w:rPr>
+            </w:pPr>
+            <w:r>
+              <w:rPr>
+                <w:rFonts w:hint="default"/>
+                <w:sz w:val="24"/>
+                <w:lang w:val="it"/>
+              </w:rPr>
+              <w:t xml:space="preserve">Condizione, Colore, </w:t>
+            </w:r>
+            <w:r>
+              <w:rPr>
+                <w:rFonts w:hint="default"/>
+                <w:sz w:val="24"/>
+                <w:lang w:val="it"/>
+              </w:rPr>
+              <w:br w:type="textWrapping"/>
+            </w:r>
+            <w:r>
+              <w:rPr>
+                <w:rFonts w:hint="default"/>
+                <w:sz w:val="24"/>
+                <w:lang w:val="it"/>
+              </w:rPr>
+              <w:t xml:space="preserve">Prezzo_attuale, </w:t>
+            </w:r>
+          </w:p>
+          <w:p>
+            <w:pPr>
+              <w:spacing w:line="240" w:lineRule="auto"/>
+              <w:rPr>
+                <w:rFonts w:hint="default"/>
+                <w:sz w:val="24"/>
+                <w:lang w:val="it"/>
+              </w:rPr>
+            </w:pPr>
+            <w:r>
+              <w:rPr>
+                <w:rFonts w:hint="default"/>
+                <w:sz w:val="24"/>
+                <w:lang w:val="it"/>
+              </w:rPr>
+              <w:t>Tempo_rimanente</w:t>
+            </w:r>
+          </w:p>
+        </w:tc>
+        <w:tc>
+          <w:tcPr>
+            <w:tcW w:w="1943" w:type="dxa"/>
+            <w:tcBorders>
+              <w:top w:val="single" w:color="auto" w:sz="4" w:space="0"/>
+              <w:left w:val="single" w:color="auto" w:sz="4" w:space="0"/>
+              <w:bottom w:val="single" w:color="auto" w:sz="4" w:space="0"/>
+              <w:right w:val="single" w:color="auto" w:sz="4" w:space="0"/>
+              <w:tl2br w:val="nil"/>
+              <w:tr2bl w:val="nil"/>
+            </w:tcBorders>
+            <w:vAlign w:val="top"/>
+          </w:tcPr>
+          <w:p>
+            <w:pPr>
+              <w:spacing w:line="240" w:lineRule="auto"/>
+              <w:rPr>
+                <w:rFonts w:hint="default"/>
+                <w:sz w:val="24"/>
+                <w:lang w:val="it"/>
+              </w:rPr>
+            </w:pPr>
+            <w:r>
+              <w:rPr>
+                <w:rFonts w:hint="default"/>
+                <w:sz w:val="24"/>
+                <w:lang w:val="it"/>
+              </w:rPr>
+              <w:t>Id_oggetto</w:t>
+            </w:r>
           </w:p>
         </w:tc>
       </w:tr>
@@ -8941,8 +10088,17 @@
               <w:rPr>
                 <w:rFonts w:hint="default"/>
                 <w:sz w:val="24"/>
-              </w:rPr>
-            </w:pPr>
+                <w:lang w:val="it"/>
+              </w:rPr>
+            </w:pPr>
+            <w:r>
+              <w:rPr>
+                <w:rFonts w:hint="default"/>
+                <w:sz w:val="24"/>
+                <w:lang w:val="it"/>
+              </w:rPr>
+              <w:t>UTENTE</w:t>
+            </w:r>
           </w:p>
         </w:tc>
         <w:tc>
@@ -8964,8 +10120,17 @@
               <w:rPr>
                 <w:rFonts w:hint="default"/>
                 <w:sz w:val="24"/>
-              </w:rPr>
-            </w:pPr>
+                <w:lang w:val="it"/>
+              </w:rPr>
+            </w:pPr>
+            <w:r>
+              <w:rPr>
+                <w:rFonts w:hint="default"/>
+                <w:sz w:val="24"/>
+                <w:lang w:val="it"/>
+              </w:rPr>
+              <w:t>E</w:t>
+            </w:r>
           </w:p>
         </w:tc>
         <w:tc>
@@ -8984,11 +10149,1279 @@
           <w:p>
             <w:pPr>
               <w:spacing w:line="240" w:lineRule="auto"/>
-              <w:rPr>
-                <w:rFonts w:hint="default"/>
-                <w:sz w:val="24"/>
-              </w:rPr>
-            </w:pPr>
+              <w:jc w:val="center"/>
+              <w:rPr>
+                <w:rFonts w:hint="default"/>
+                <w:sz w:val="24"/>
+                <w:lang w:val="it"/>
+              </w:rPr>
+            </w:pPr>
+            <w:r>
+              <w:rPr>
+                <w:rFonts w:hint="default"/>
+                <w:sz w:val="24"/>
+                <w:lang w:val="it"/>
+              </w:rPr>
+              <w:t>100000</w:t>
+            </w:r>
+          </w:p>
+        </w:tc>
+      </w:tr>
+      <w:tr>
+        <w:tblPrEx>
+          <w:tblBorders>
+            <w:top w:val="single" w:color="auto" w:sz="4" w:space="0"/>
+            <w:left w:val="single" w:color="auto" w:sz="4" w:space="0"/>
+            <w:bottom w:val="single" w:color="auto" w:sz="4" w:space="0"/>
+            <w:right w:val="single" w:color="auto" w:sz="4" w:space="0"/>
+            <w:insideH w:val="single" w:color="auto" w:sz="4" w:space="0"/>
+            <w:insideV w:val="single" w:color="auto" w:sz="4" w:space="0"/>
+          </w:tblBorders>
+          <w:tblLayout w:type="fixed"/>
+          <w:tblCellMar>
+            <w:top w:w="0" w:type="dxa"/>
+            <w:left w:w="108" w:type="dxa"/>
+            <w:bottom w:w="0" w:type="dxa"/>
+            <w:right w:w="108" w:type="dxa"/>
+          </w:tblCellMar>
+        </w:tblPrEx>
+        <w:tc>
+          <w:tcPr>
+            <w:tcW w:w="4530" w:type="dxa"/>
+            <w:tcBorders>
+              <w:top w:val="single" w:color="auto" w:sz="4" w:space="0"/>
+              <w:left w:val="single" w:color="auto" w:sz="4" w:space="0"/>
+              <w:bottom w:val="single" w:color="auto" w:sz="4" w:space="0"/>
+              <w:right w:val="single" w:color="auto" w:sz="4" w:space="0"/>
+              <w:tl2br w:val="nil"/>
+              <w:tr2bl w:val="nil"/>
+            </w:tcBorders>
+            <w:vAlign w:val="top"/>
+          </w:tcPr>
+          <w:p>
+            <w:pPr>
+              <w:spacing w:line="240" w:lineRule="auto"/>
+              <w:rPr>
+                <w:rFonts w:hint="default"/>
+                <w:sz w:val="24"/>
+                <w:lang w:val="it"/>
+              </w:rPr>
+            </w:pPr>
+            <w:r>
+              <w:rPr>
+                <w:rFonts w:hint="default"/>
+                <w:sz w:val="24"/>
+                <w:lang w:val="it"/>
+              </w:rPr>
+              <w:t>OGGETTO</w:t>
+            </w:r>
+          </w:p>
+        </w:tc>
+        <w:tc>
+          <w:tcPr>
+            <w:tcW w:w="1354" w:type="dxa"/>
+            <w:tcBorders>
+              <w:top w:val="single" w:color="auto" w:sz="4" w:space="0"/>
+              <w:left w:val="single" w:color="auto" w:sz="4" w:space="0"/>
+              <w:bottom w:val="single" w:color="auto" w:sz="4" w:space="0"/>
+              <w:right w:val="single" w:color="auto" w:sz="4" w:space="0"/>
+              <w:tl2br w:val="nil"/>
+              <w:tr2bl w:val="nil"/>
+            </w:tcBorders>
+            <w:vAlign w:val="top"/>
+          </w:tcPr>
+          <w:p>
+            <w:pPr>
+              <w:spacing w:line="240" w:lineRule="auto"/>
+              <w:rPr>
+                <w:rFonts w:hint="default"/>
+                <w:sz w:val="24"/>
+                <w:lang w:val="it"/>
+              </w:rPr>
+            </w:pPr>
+            <w:r>
+              <w:rPr>
+                <w:rFonts w:hint="default"/>
+                <w:sz w:val="24"/>
+                <w:lang w:val="it"/>
+              </w:rPr>
+              <w:t>E</w:t>
+            </w:r>
+          </w:p>
+        </w:tc>
+        <w:tc>
+          <w:tcPr>
+            <w:tcW w:w="4078" w:type="dxa"/>
+            <w:tcBorders>
+              <w:top w:val="single" w:color="auto" w:sz="4" w:space="0"/>
+              <w:left w:val="single" w:color="auto" w:sz="4" w:space="0"/>
+              <w:bottom w:val="single" w:color="auto" w:sz="4" w:space="0"/>
+              <w:right w:val="single" w:color="auto" w:sz="4" w:space="0"/>
+              <w:tl2br w:val="nil"/>
+              <w:tr2bl w:val="nil"/>
+            </w:tcBorders>
+            <w:vAlign w:val="top"/>
+          </w:tcPr>
+          <w:p>
+            <w:pPr>
+              <w:spacing w:line="240" w:lineRule="auto"/>
+              <w:jc w:val="center"/>
+              <w:rPr>
+                <w:rFonts w:hint="default"/>
+                <w:sz w:val="24"/>
+                <w:lang w:val="it"/>
+              </w:rPr>
+            </w:pPr>
+            <w:r>
+              <w:rPr>
+                <w:rFonts w:hint="default"/>
+                <w:sz w:val="24"/>
+                <w:lang w:val="it"/>
+              </w:rPr>
+              <w:t>1000</w:t>
+            </w:r>
+          </w:p>
+        </w:tc>
+      </w:tr>
+      <w:tr>
+        <w:tblPrEx>
+          <w:tblBorders>
+            <w:top w:val="single" w:color="auto" w:sz="4" w:space="0"/>
+            <w:left w:val="single" w:color="auto" w:sz="4" w:space="0"/>
+            <w:bottom w:val="single" w:color="auto" w:sz="4" w:space="0"/>
+            <w:right w:val="single" w:color="auto" w:sz="4" w:space="0"/>
+            <w:insideH w:val="single" w:color="auto" w:sz="4" w:space="0"/>
+            <w:insideV w:val="single" w:color="auto" w:sz="4" w:space="0"/>
+          </w:tblBorders>
+          <w:tblLayout w:type="fixed"/>
+        </w:tblPrEx>
+        <w:tc>
+          <w:tcPr>
+            <w:tcW w:w="4530" w:type="dxa"/>
+            <w:tcBorders>
+              <w:top w:val="single" w:color="auto" w:sz="4" w:space="0"/>
+              <w:left w:val="single" w:color="auto" w:sz="4" w:space="0"/>
+              <w:bottom w:val="single" w:color="auto" w:sz="4" w:space="0"/>
+              <w:right w:val="single" w:color="auto" w:sz="4" w:space="0"/>
+              <w:tl2br w:val="nil"/>
+              <w:tr2bl w:val="nil"/>
+            </w:tcBorders>
+            <w:vAlign w:val="top"/>
+          </w:tcPr>
+          <w:p>
+            <w:pPr>
+              <w:spacing w:line="240" w:lineRule="auto"/>
+              <w:rPr>
+                <w:rFonts w:hint="default"/>
+                <w:sz w:val="24"/>
+                <w:lang w:val="it"/>
+              </w:rPr>
+            </w:pPr>
+            <w:r>
+              <w:rPr>
+                <w:rFonts w:hint="default"/>
+                <w:sz w:val="24"/>
+                <w:lang w:val="it"/>
+              </w:rPr>
+              <w:t>OGGETTO REALE</w:t>
+            </w:r>
+          </w:p>
+        </w:tc>
+        <w:tc>
+          <w:tcPr>
+            <w:tcW w:w="1354" w:type="dxa"/>
+            <w:tcBorders>
+              <w:top w:val="single" w:color="auto" w:sz="4" w:space="0"/>
+              <w:left w:val="single" w:color="auto" w:sz="4" w:space="0"/>
+              <w:bottom w:val="single" w:color="auto" w:sz="4" w:space="0"/>
+              <w:right w:val="single" w:color="auto" w:sz="4" w:space="0"/>
+              <w:tl2br w:val="nil"/>
+              <w:tr2bl w:val="nil"/>
+            </w:tcBorders>
+            <w:vAlign w:val="top"/>
+          </w:tcPr>
+          <w:p>
+            <w:pPr>
+              <w:spacing w:line="240" w:lineRule="auto"/>
+              <w:rPr>
+                <w:rFonts w:hint="default"/>
+                <w:sz w:val="24"/>
+                <w:lang w:val="it"/>
+              </w:rPr>
+            </w:pPr>
+            <w:r>
+              <w:rPr>
+                <w:rFonts w:hint="default"/>
+                <w:sz w:val="24"/>
+                <w:lang w:val="it"/>
+              </w:rPr>
+              <w:t>E</w:t>
+            </w:r>
+          </w:p>
+        </w:tc>
+        <w:tc>
+          <w:tcPr>
+            <w:tcW w:w="4078" w:type="dxa"/>
+            <w:tcBorders>
+              <w:top w:val="single" w:color="auto" w:sz="4" w:space="0"/>
+              <w:left w:val="single" w:color="auto" w:sz="4" w:space="0"/>
+              <w:bottom w:val="single" w:color="auto" w:sz="4" w:space="0"/>
+              <w:right w:val="single" w:color="auto" w:sz="4" w:space="0"/>
+              <w:tl2br w:val="nil"/>
+              <w:tr2bl w:val="nil"/>
+            </w:tcBorders>
+            <w:vAlign w:val="top"/>
+          </w:tcPr>
+          <w:p>
+            <w:pPr>
+              <w:spacing w:line="240" w:lineRule="auto"/>
+              <w:jc w:val="center"/>
+              <w:rPr>
+                <w:rFonts w:hint="default"/>
+                <w:sz w:val="24"/>
+                <w:lang w:val="it"/>
+              </w:rPr>
+            </w:pPr>
+            <w:r>
+              <w:rPr>
+                <w:rFonts w:hint="default"/>
+                <w:sz w:val="24"/>
+                <w:lang w:val="it"/>
+              </w:rPr>
+              <w:t>50000</w:t>
+            </w:r>
+          </w:p>
+        </w:tc>
+      </w:tr>
+      <w:tr>
+        <w:tblPrEx>
+          <w:tblBorders>
+            <w:top w:val="single" w:color="auto" w:sz="4" w:space="0"/>
+            <w:left w:val="single" w:color="auto" w:sz="4" w:space="0"/>
+            <w:bottom w:val="single" w:color="auto" w:sz="4" w:space="0"/>
+            <w:right w:val="single" w:color="auto" w:sz="4" w:space="0"/>
+            <w:insideH w:val="single" w:color="auto" w:sz="4" w:space="0"/>
+            <w:insideV w:val="single" w:color="auto" w:sz="4" w:space="0"/>
+          </w:tblBorders>
+          <w:tblLayout w:type="fixed"/>
+          <w:tblCellMar>
+            <w:top w:w="0" w:type="dxa"/>
+            <w:left w:w="108" w:type="dxa"/>
+            <w:bottom w:w="0" w:type="dxa"/>
+            <w:right w:w="108" w:type="dxa"/>
+          </w:tblCellMar>
+        </w:tblPrEx>
+        <w:tc>
+          <w:tcPr>
+            <w:tcW w:w="4530" w:type="dxa"/>
+            <w:tcBorders>
+              <w:top w:val="single" w:color="auto" w:sz="4" w:space="0"/>
+              <w:left w:val="single" w:color="auto" w:sz="4" w:space="0"/>
+              <w:bottom w:val="single" w:color="auto" w:sz="4" w:space="0"/>
+              <w:right w:val="single" w:color="auto" w:sz="4" w:space="0"/>
+              <w:tl2br w:val="nil"/>
+              <w:tr2bl w:val="nil"/>
+            </w:tcBorders>
+            <w:vAlign w:val="top"/>
+          </w:tcPr>
+          <w:p>
+            <w:pPr>
+              <w:spacing w:line="240" w:lineRule="auto"/>
+              <w:rPr>
+                <w:rFonts w:hint="default"/>
+                <w:sz w:val="24"/>
+                <w:lang w:val="it"/>
+              </w:rPr>
+            </w:pPr>
+            <w:r>
+              <w:rPr>
+                <w:rFonts w:hint="default"/>
+                <w:sz w:val="24"/>
+                <w:lang w:val="it"/>
+              </w:rPr>
+              <w:t>OGGETTO IN ASTA</w:t>
+            </w:r>
+          </w:p>
+        </w:tc>
+        <w:tc>
+          <w:tcPr>
+            <w:tcW w:w="1354" w:type="dxa"/>
+            <w:tcBorders>
+              <w:top w:val="single" w:color="auto" w:sz="4" w:space="0"/>
+              <w:left w:val="single" w:color="auto" w:sz="4" w:space="0"/>
+              <w:bottom w:val="single" w:color="auto" w:sz="4" w:space="0"/>
+              <w:right w:val="single" w:color="auto" w:sz="4" w:space="0"/>
+              <w:tl2br w:val="nil"/>
+              <w:tr2bl w:val="nil"/>
+            </w:tcBorders>
+            <w:vAlign w:val="top"/>
+          </w:tcPr>
+          <w:p>
+            <w:pPr>
+              <w:spacing w:line="240" w:lineRule="auto"/>
+              <w:rPr>
+                <w:rFonts w:hint="default"/>
+                <w:sz w:val="24"/>
+                <w:lang w:val="it"/>
+              </w:rPr>
+            </w:pPr>
+            <w:r>
+              <w:rPr>
+                <w:rFonts w:hint="default"/>
+                <w:sz w:val="24"/>
+                <w:lang w:val="it"/>
+              </w:rPr>
+              <w:t>E</w:t>
+            </w:r>
+          </w:p>
+        </w:tc>
+        <w:tc>
+          <w:tcPr>
+            <w:tcW w:w="4078" w:type="dxa"/>
+            <w:tcBorders>
+              <w:top w:val="single" w:color="auto" w:sz="4" w:space="0"/>
+              <w:left w:val="single" w:color="auto" w:sz="4" w:space="0"/>
+              <w:bottom w:val="single" w:color="auto" w:sz="4" w:space="0"/>
+              <w:right w:val="single" w:color="auto" w:sz="4" w:space="0"/>
+              <w:tl2br w:val="nil"/>
+              <w:tr2bl w:val="nil"/>
+            </w:tcBorders>
+            <w:vAlign w:val="top"/>
+          </w:tcPr>
+          <w:p>
+            <w:pPr>
+              <w:spacing w:line="240" w:lineRule="auto"/>
+              <w:jc w:val="center"/>
+              <w:rPr>
+                <w:rFonts w:hint="default"/>
+                <w:sz w:val="24"/>
+                <w:lang w:val="it"/>
+              </w:rPr>
+            </w:pPr>
+            <w:r>
+              <w:rPr>
+                <w:rFonts w:hint="default"/>
+                <w:sz w:val="24"/>
+                <w:lang w:val="it"/>
+              </w:rPr>
+              <w:t>30000</w:t>
+            </w:r>
+          </w:p>
+        </w:tc>
+      </w:tr>
+      <w:tr>
+        <w:tblPrEx>
+          <w:tblBorders>
+            <w:top w:val="single" w:color="auto" w:sz="4" w:space="0"/>
+            <w:left w:val="single" w:color="auto" w:sz="4" w:space="0"/>
+            <w:bottom w:val="single" w:color="auto" w:sz="4" w:space="0"/>
+            <w:right w:val="single" w:color="auto" w:sz="4" w:space="0"/>
+            <w:insideH w:val="single" w:color="auto" w:sz="4" w:space="0"/>
+            <w:insideV w:val="single" w:color="auto" w:sz="4" w:space="0"/>
+          </w:tblBorders>
+          <w:tblLayout w:type="fixed"/>
+          <w:tblCellMar>
+            <w:top w:w="0" w:type="dxa"/>
+            <w:left w:w="108" w:type="dxa"/>
+            <w:bottom w:w="0" w:type="dxa"/>
+            <w:right w:w="108" w:type="dxa"/>
+          </w:tblCellMar>
+        </w:tblPrEx>
+        <w:tc>
+          <w:tcPr>
+            <w:tcW w:w="4530" w:type="dxa"/>
+            <w:tcBorders>
+              <w:top w:val="single" w:color="auto" w:sz="4" w:space="0"/>
+              <w:left w:val="single" w:color="auto" w:sz="4" w:space="0"/>
+              <w:bottom w:val="single" w:color="auto" w:sz="4" w:space="0"/>
+              <w:right w:val="single" w:color="auto" w:sz="4" w:space="0"/>
+              <w:tl2br w:val="nil"/>
+              <w:tr2bl w:val="nil"/>
+            </w:tcBorders>
+            <w:vAlign w:val="top"/>
+          </w:tcPr>
+          <w:p>
+            <w:pPr>
+              <w:spacing w:line="240" w:lineRule="auto"/>
+              <w:rPr>
+                <w:rFonts w:hint="default"/>
+                <w:sz w:val="24"/>
+                <w:lang w:val="it"/>
+              </w:rPr>
+            </w:pPr>
+            <w:r>
+              <w:rPr>
+                <w:rFonts w:hint="default"/>
+                <w:sz w:val="24"/>
+                <w:lang w:val="it"/>
+              </w:rPr>
+              <w:t>OGGETTO VENDUTO</w:t>
+            </w:r>
+          </w:p>
+        </w:tc>
+        <w:tc>
+          <w:tcPr>
+            <w:tcW w:w="1354" w:type="dxa"/>
+            <w:tcBorders>
+              <w:top w:val="single" w:color="auto" w:sz="4" w:space="0"/>
+              <w:left w:val="single" w:color="auto" w:sz="4" w:space="0"/>
+              <w:bottom w:val="single" w:color="auto" w:sz="4" w:space="0"/>
+              <w:right w:val="single" w:color="auto" w:sz="4" w:space="0"/>
+              <w:tl2br w:val="nil"/>
+              <w:tr2bl w:val="nil"/>
+            </w:tcBorders>
+            <w:vAlign w:val="top"/>
+          </w:tcPr>
+          <w:p>
+            <w:pPr>
+              <w:spacing w:line="240" w:lineRule="auto"/>
+              <w:rPr>
+                <w:rFonts w:hint="default"/>
+                <w:sz w:val="24"/>
+                <w:lang w:val="it"/>
+              </w:rPr>
+            </w:pPr>
+            <w:r>
+              <w:rPr>
+                <w:rFonts w:hint="default"/>
+                <w:sz w:val="24"/>
+                <w:lang w:val="it"/>
+              </w:rPr>
+              <w:t>E</w:t>
+            </w:r>
+          </w:p>
+        </w:tc>
+        <w:tc>
+          <w:tcPr>
+            <w:tcW w:w="4078" w:type="dxa"/>
+            <w:tcBorders>
+              <w:top w:val="single" w:color="auto" w:sz="4" w:space="0"/>
+              <w:left w:val="single" w:color="auto" w:sz="4" w:space="0"/>
+              <w:bottom w:val="single" w:color="auto" w:sz="4" w:space="0"/>
+              <w:right w:val="single" w:color="auto" w:sz="4" w:space="0"/>
+              <w:tl2br w:val="nil"/>
+              <w:tr2bl w:val="nil"/>
+            </w:tcBorders>
+            <w:vAlign w:val="top"/>
+          </w:tcPr>
+          <w:p>
+            <w:pPr>
+              <w:spacing w:line="240" w:lineRule="auto"/>
+              <w:jc w:val="center"/>
+              <w:rPr>
+                <w:rFonts w:hint="default"/>
+                <w:sz w:val="24"/>
+                <w:lang w:val="it"/>
+              </w:rPr>
+            </w:pPr>
+            <w:r>
+              <w:rPr>
+                <w:rFonts w:hint="default"/>
+                <w:sz w:val="24"/>
+                <w:lang w:val="it"/>
+              </w:rPr>
+              <w:t>5000</w:t>
+            </w:r>
+          </w:p>
+        </w:tc>
+      </w:tr>
+      <w:tr>
+        <w:tblPrEx>
+          <w:tblBorders>
+            <w:top w:val="single" w:color="auto" w:sz="4" w:space="0"/>
+            <w:left w:val="single" w:color="auto" w:sz="4" w:space="0"/>
+            <w:bottom w:val="single" w:color="auto" w:sz="4" w:space="0"/>
+            <w:right w:val="single" w:color="auto" w:sz="4" w:space="0"/>
+            <w:insideH w:val="single" w:color="auto" w:sz="4" w:space="0"/>
+            <w:insideV w:val="single" w:color="auto" w:sz="4" w:space="0"/>
+          </w:tblBorders>
+          <w:tblLayout w:type="fixed"/>
+          <w:tblCellMar>
+            <w:top w:w="0" w:type="dxa"/>
+            <w:left w:w="108" w:type="dxa"/>
+            <w:bottom w:w="0" w:type="dxa"/>
+            <w:right w:w="108" w:type="dxa"/>
+          </w:tblCellMar>
+        </w:tblPrEx>
+        <w:tc>
+          <w:tcPr>
+            <w:tcW w:w="4530" w:type="dxa"/>
+            <w:tcBorders>
+              <w:top w:val="single" w:color="auto" w:sz="4" w:space="0"/>
+              <w:left w:val="single" w:color="auto" w:sz="4" w:space="0"/>
+              <w:bottom w:val="single" w:color="auto" w:sz="4" w:space="0"/>
+              <w:right w:val="single" w:color="auto" w:sz="4" w:space="0"/>
+              <w:tl2br w:val="nil"/>
+              <w:tr2bl w:val="nil"/>
+            </w:tcBorders>
+            <w:vAlign w:val="top"/>
+          </w:tcPr>
+          <w:p>
+            <w:pPr>
+              <w:spacing w:line="240" w:lineRule="auto"/>
+              <w:rPr>
+                <w:rFonts w:hint="default"/>
+                <w:sz w:val="24"/>
+                <w:lang w:val="it"/>
+              </w:rPr>
+            </w:pPr>
+            <w:r>
+              <w:rPr>
+                <w:rFonts w:hint="default"/>
+                <w:sz w:val="24"/>
+                <w:lang w:val="it"/>
+              </w:rPr>
+              <w:t>CATEGORIA</w:t>
+            </w:r>
+          </w:p>
+        </w:tc>
+        <w:tc>
+          <w:tcPr>
+            <w:tcW w:w="1354" w:type="dxa"/>
+            <w:tcBorders>
+              <w:top w:val="single" w:color="auto" w:sz="4" w:space="0"/>
+              <w:left w:val="single" w:color="auto" w:sz="4" w:space="0"/>
+              <w:bottom w:val="single" w:color="auto" w:sz="4" w:space="0"/>
+              <w:right w:val="single" w:color="auto" w:sz="4" w:space="0"/>
+              <w:tl2br w:val="nil"/>
+              <w:tr2bl w:val="nil"/>
+            </w:tcBorders>
+            <w:vAlign w:val="top"/>
+          </w:tcPr>
+          <w:p>
+            <w:pPr>
+              <w:spacing w:line="240" w:lineRule="auto"/>
+              <w:rPr>
+                <w:rFonts w:hint="default"/>
+                <w:sz w:val="24"/>
+                <w:lang w:val="it"/>
+              </w:rPr>
+            </w:pPr>
+            <w:r>
+              <w:rPr>
+                <w:rFonts w:hint="default"/>
+                <w:sz w:val="24"/>
+                <w:lang w:val="it"/>
+              </w:rPr>
+              <w:t>E</w:t>
+            </w:r>
+          </w:p>
+        </w:tc>
+        <w:tc>
+          <w:tcPr>
+            <w:tcW w:w="4078" w:type="dxa"/>
+            <w:tcBorders>
+              <w:top w:val="single" w:color="auto" w:sz="4" w:space="0"/>
+              <w:left w:val="single" w:color="auto" w:sz="4" w:space="0"/>
+              <w:bottom w:val="single" w:color="auto" w:sz="4" w:space="0"/>
+              <w:right w:val="single" w:color="auto" w:sz="4" w:space="0"/>
+              <w:tl2br w:val="nil"/>
+              <w:tr2bl w:val="nil"/>
+            </w:tcBorders>
+            <w:vAlign w:val="top"/>
+          </w:tcPr>
+          <w:p>
+            <w:pPr>
+              <w:spacing w:line="240" w:lineRule="auto"/>
+              <w:jc w:val="center"/>
+              <w:rPr>
+                <w:rFonts w:hint="default"/>
+                <w:sz w:val="24"/>
+                <w:lang w:val="it"/>
+              </w:rPr>
+            </w:pPr>
+            <w:r>
+              <w:rPr>
+                <w:rFonts w:hint="default"/>
+                <w:sz w:val="24"/>
+                <w:lang w:val="it"/>
+              </w:rPr>
+              <w:t>200</w:t>
+            </w:r>
+          </w:p>
+        </w:tc>
+      </w:tr>
+      <w:tr>
+        <w:tblPrEx>
+          <w:tblBorders>
+            <w:top w:val="single" w:color="auto" w:sz="4" w:space="0"/>
+            <w:left w:val="single" w:color="auto" w:sz="4" w:space="0"/>
+            <w:bottom w:val="single" w:color="auto" w:sz="4" w:space="0"/>
+            <w:right w:val="single" w:color="auto" w:sz="4" w:space="0"/>
+            <w:insideH w:val="single" w:color="auto" w:sz="4" w:space="0"/>
+            <w:insideV w:val="single" w:color="auto" w:sz="4" w:space="0"/>
+          </w:tblBorders>
+          <w:tblLayout w:type="fixed"/>
+        </w:tblPrEx>
+        <w:tc>
+          <w:tcPr>
+            <w:tcW w:w="4530" w:type="dxa"/>
+            <w:tcBorders>
+              <w:top w:val="single" w:color="auto" w:sz="4" w:space="0"/>
+              <w:left w:val="single" w:color="auto" w:sz="4" w:space="0"/>
+              <w:bottom w:val="single" w:color="auto" w:sz="4" w:space="0"/>
+              <w:right w:val="single" w:color="auto" w:sz="4" w:space="0"/>
+              <w:tl2br w:val="nil"/>
+              <w:tr2bl w:val="nil"/>
+            </w:tcBorders>
+            <w:vAlign w:val="top"/>
+          </w:tcPr>
+          <w:p>
+            <w:pPr>
+              <w:spacing w:line="240" w:lineRule="auto"/>
+              <w:rPr>
+                <w:rFonts w:hint="default"/>
+                <w:sz w:val="24"/>
+                <w:lang w:val="it"/>
+              </w:rPr>
+            </w:pPr>
+            <w:r>
+              <w:rPr>
+                <w:rFonts w:hint="default"/>
+                <w:sz w:val="24"/>
+                <w:lang w:val="it"/>
+              </w:rPr>
+              <w:t>OFFERTA</w:t>
+            </w:r>
+          </w:p>
+        </w:tc>
+        <w:tc>
+          <w:tcPr>
+            <w:tcW w:w="1354" w:type="dxa"/>
+            <w:tcBorders>
+              <w:top w:val="single" w:color="auto" w:sz="4" w:space="0"/>
+              <w:left w:val="single" w:color="auto" w:sz="4" w:space="0"/>
+              <w:bottom w:val="single" w:color="auto" w:sz="4" w:space="0"/>
+              <w:right w:val="single" w:color="auto" w:sz="4" w:space="0"/>
+              <w:tl2br w:val="nil"/>
+              <w:tr2bl w:val="nil"/>
+            </w:tcBorders>
+            <w:vAlign w:val="top"/>
+          </w:tcPr>
+          <w:p>
+            <w:pPr>
+              <w:spacing w:line="240" w:lineRule="auto"/>
+              <w:rPr>
+                <w:rFonts w:hint="default"/>
+                <w:sz w:val="24"/>
+                <w:lang w:val="it"/>
+              </w:rPr>
+            </w:pPr>
+            <w:r>
+              <w:rPr>
+                <w:rFonts w:hint="default"/>
+                <w:sz w:val="24"/>
+                <w:lang w:val="it"/>
+              </w:rPr>
+              <w:t>E</w:t>
+            </w:r>
+          </w:p>
+        </w:tc>
+        <w:tc>
+          <w:tcPr>
+            <w:tcW w:w="4078" w:type="dxa"/>
+            <w:tcBorders>
+              <w:top w:val="single" w:color="auto" w:sz="4" w:space="0"/>
+              <w:left w:val="single" w:color="auto" w:sz="4" w:space="0"/>
+              <w:bottom w:val="single" w:color="auto" w:sz="4" w:space="0"/>
+              <w:right w:val="single" w:color="auto" w:sz="4" w:space="0"/>
+              <w:tl2br w:val="nil"/>
+              <w:tr2bl w:val="nil"/>
+            </w:tcBorders>
+            <w:vAlign w:val="top"/>
+          </w:tcPr>
+          <w:p>
+            <w:pPr>
+              <w:spacing w:line="240" w:lineRule="auto"/>
+              <w:jc w:val="center"/>
+              <w:rPr>
+                <w:rFonts w:hint="default"/>
+                <w:sz w:val="24"/>
+                <w:lang w:val="it"/>
+              </w:rPr>
+            </w:pPr>
+            <w:r>
+              <w:rPr>
+                <w:rFonts w:hint="default"/>
+                <w:sz w:val="24"/>
+                <w:lang w:val="it"/>
+              </w:rPr>
+              <w:t>500000</w:t>
+            </w:r>
+          </w:p>
+        </w:tc>
+      </w:tr>
+      <w:tr>
+        <w:tblPrEx>
+          <w:tblBorders>
+            <w:top w:val="single" w:color="auto" w:sz="4" w:space="0"/>
+            <w:left w:val="single" w:color="auto" w:sz="4" w:space="0"/>
+            <w:bottom w:val="single" w:color="auto" w:sz="4" w:space="0"/>
+            <w:right w:val="single" w:color="auto" w:sz="4" w:space="0"/>
+            <w:insideH w:val="single" w:color="auto" w:sz="4" w:space="0"/>
+            <w:insideV w:val="single" w:color="auto" w:sz="4" w:space="0"/>
+          </w:tblBorders>
+          <w:tblLayout w:type="fixed"/>
+          <w:tblCellMar>
+            <w:top w:w="0" w:type="dxa"/>
+            <w:left w:w="108" w:type="dxa"/>
+            <w:bottom w:w="0" w:type="dxa"/>
+            <w:right w:w="108" w:type="dxa"/>
+          </w:tblCellMar>
+        </w:tblPrEx>
+        <w:tc>
+          <w:tcPr>
+            <w:tcW w:w="4530" w:type="dxa"/>
+            <w:tcBorders>
+              <w:top w:val="single" w:color="auto" w:sz="4" w:space="0"/>
+              <w:left w:val="single" w:color="auto" w:sz="4" w:space="0"/>
+              <w:bottom w:val="single" w:color="auto" w:sz="4" w:space="0"/>
+              <w:right w:val="single" w:color="auto" w:sz="4" w:space="0"/>
+              <w:tl2br w:val="nil"/>
+              <w:tr2bl w:val="nil"/>
+            </w:tcBorders>
+            <w:vAlign w:val="top"/>
+          </w:tcPr>
+          <w:p>
+            <w:pPr>
+              <w:spacing w:line="240" w:lineRule="auto"/>
+              <w:rPr>
+                <w:rFonts w:hint="default"/>
+                <w:sz w:val="24"/>
+                <w:lang w:val="it"/>
+              </w:rPr>
+            </w:pPr>
+            <w:r>
+              <w:rPr>
+                <w:rFonts w:hint="default"/>
+                <w:sz w:val="24"/>
+                <w:lang w:val="it"/>
+              </w:rPr>
+              <w:t>COMPIE</w:t>
+            </w:r>
+          </w:p>
+        </w:tc>
+        <w:tc>
+          <w:tcPr>
+            <w:tcW w:w="1354" w:type="dxa"/>
+            <w:tcBorders>
+              <w:top w:val="single" w:color="auto" w:sz="4" w:space="0"/>
+              <w:left w:val="single" w:color="auto" w:sz="4" w:space="0"/>
+              <w:bottom w:val="single" w:color="auto" w:sz="4" w:space="0"/>
+              <w:right w:val="single" w:color="auto" w:sz="4" w:space="0"/>
+              <w:tl2br w:val="nil"/>
+              <w:tr2bl w:val="nil"/>
+            </w:tcBorders>
+            <w:vAlign w:val="top"/>
+          </w:tcPr>
+          <w:p>
+            <w:pPr>
+              <w:spacing w:line="240" w:lineRule="auto"/>
+              <w:rPr>
+                <w:rFonts w:hint="default"/>
+                <w:sz w:val="24"/>
+                <w:lang w:val="it"/>
+              </w:rPr>
+            </w:pPr>
+            <w:r>
+              <w:rPr>
+                <w:rFonts w:hint="default"/>
+                <w:sz w:val="24"/>
+                <w:lang w:val="it"/>
+              </w:rPr>
+              <w:t>R</w:t>
+            </w:r>
+          </w:p>
+        </w:tc>
+        <w:tc>
+          <w:tcPr>
+            <w:tcW w:w="4078" w:type="dxa"/>
+            <w:tcBorders>
+              <w:top w:val="single" w:color="auto" w:sz="4" w:space="0"/>
+              <w:left w:val="single" w:color="auto" w:sz="4" w:space="0"/>
+              <w:bottom w:val="single" w:color="auto" w:sz="4" w:space="0"/>
+              <w:right w:val="single" w:color="auto" w:sz="4" w:space="0"/>
+              <w:tl2br w:val="nil"/>
+              <w:tr2bl w:val="nil"/>
+            </w:tcBorders>
+            <w:vAlign w:val="top"/>
+          </w:tcPr>
+          <w:p>
+            <w:pPr>
+              <w:spacing w:line="240" w:lineRule="auto"/>
+              <w:jc w:val="center"/>
+              <w:rPr>
+                <w:rFonts w:hint="default"/>
+                <w:sz w:val="24"/>
+                <w:lang w:val="it"/>
+              </w:rPr>
+            </w:pPr>
+            <w:r>
+              <w:rPr>
+                <w:rFonts w:hint="default"/>
+                <w:sz w:val="24"/>
+                <w:lang w:val="it"/>
+              </w:rPr>
+              <w:t>200000</w:t>
+            </w:r>
+          </w:p>
+        </w:tc>
+      </w:tr>
+      <w:tr>
+        <w:tblPrEx>
+          <w:tblBorders>
+            <w:top w:val="single" w:color="auto" w:sz="4" w:space="0"/>
+            <w:left w:val="single" w:color="auto" w:sz="4" w:space="0"/>
+            <w:bottom w:val="single" w:color="auto" w:sz="4" w:space="0"/>
+            <w:right w:val="single" w:color="auto" w:sz="4" w:space="0"/>
+            <w:insideH w:val="single" w:color="auto" w:sz="4" w:space="0"/>
+            <w:insideV w:val="single" w:color="auto" w:sz="4" w:space="0"/>
+          </w:tblBorders>
+          <w:tblLayout w:type="fixed"/>
+          <w:tblCellMar>
+            <w:top w:w="0" w:type="dxa"/>
+            <w:left w:w="108" w:type="dxa"/>
+            <w:bottom w:w="0" w:type="dxa"/>
+            <w:right w:w="108" w:type="dxa"/>
+          </w:tblCellMar>
+        </w:tblPrEx>
+        <w:tc>
+          <w:tcPr>
+            <w:tcW w:w="4530" w:type="dxa"/>
+            <w:tcBorders>
+              <w:top w:val="single" w:color="auto" w:sz="4" w:space="0"/>
+              <w:left w:val="single" w:color="auto" w:sz="4" w:space="0"/>
+              <w:bottom w:val="single" w:color="auto" w:sz="4" w:space="0"/>
+              <w:right w:val="single" w:color="auto" w:sz="4" w:space="0"/>
+              <w:tl2br w:val="nil"/>
+              <w:tr2bl w:val="nil"/>
+            </w:tcBorders>
+            <w:vAlign w:val="top"/>
+          </w:tcPr>
+          <w:p>
+            <w:pPr>
+              <w:spacing w:line="240" w:lineRule="auto"/>
+              <w:rPr>
+                <w:rFonts w:hint="default"/>
+                <w:sz w:val="24"/>
+                <w:lang w:val="it"/>
+              </w:rPr>
+            </w:pPr>
+            <w:r>
+              <w:rPr>
+                <w:rFonts w:hint="default"/>
+                <w:sz w:val="24"/>
+                <w:lang w:val="it"/>
+              </w:rPr>
+              <w:t>RIFERITA</w:t>
+            </w:r>
+          </w:p>
+        </w:tc>
+        <w:tc>
+          <w:tcPr>
+            <w:tcW w:w="1354" w:type="dxa"/>
+            <w:tcBorders>
+              <w:top w:val="single" w:color="auto" w:sz="4" w:space="0"/>
+              <w:left w:val="single" w:color="auto" w:sz="4" w:space="0"/>
+              <w:bottom w:val="single" w:color="auto" w:sz="4" w:space="0"/>
+              <w:right w:val="single" w:color="auto" w:sz="4" w:space="0"/>
+              <w:tl2br w:val="nil"/>
+              <w:tr2bl w:val="nil"/>
+            </w:tcBorders>
+            <w:vAlign w:val="top"/>
+          </w:tcPr>
+          <w:p>
+            <w:pPr>
+              <w:spacing w:line="240" w:lineRule="auto"/>
+              <w:rPr>
+                <w:rFonts w:hint="default"/>
+                <w:sz w:val="24"/>
+                <w:lang w:val="it"/>
+              </w:rPr>
+            </w:pPr>
+            <w:r>
+              <w:rPr>
+                <w:rFonts w:hint="default"/>
+                <w:sz w:val="24"/>
+                <w:lang w:val="it"/>
+              </w:rPr>
+              <w:t>R</w:t>
+            </w:r>
+          </w:p>
+        </w:tc>
+        <w:tc>
+          <w:tcPr>
+            <w:tcW w:w="4078" w:type="dxa"/>
+            <w:tcBorders>
+              <w:top w:val="single" w:color="auto" w:sz="4" w:space="0"/>
+              <w:left w:val="single" w:color="auto" w:sz="4" w:space="0"/>
+              <w:bottom w:val="single" w:color="auto" w:sz="4" w:space="0"/>
+              <w:right w:val="single" w:color="auto" w:sz="4" w:space="0"/>
+              <w:tl2br w:val="nil"/>
+              <w:tr2bl w:val="nil"/>
+            </w:tcBorders>
+            <w:vAlign w:val="top"/>
+          </w:tcPr>
+          <w:p>
+            <w:pPr>
+              <w:spacing w:line="240" w:lineRule="auto"/>
+              <w:jc w:val="center"/>
+              <w:rPr>
+                <w:rFonts w:hint="default"/>
+                <w:sz w:val="24"/>
+                <w:lang w:val="it"/>
+              </w:rPr>
+            </w:pPr>
+            <w:r>
+              <w:rPr>
+                <w:rFonts w:hint="default"/>
+                <w:sz w:val="24"/>
+                <w:lang w:val="it"/>
+              </w:rPr>
+              <w:t>50000</w:t>
+            </w:r>
+          </w:p>
+        </w:tc>
+      </w:tr>
+      <w:tr>
+        <w:tblPrEx>
+          <w:tblBorders>
+            <w:top w:val="single" w:color="auto" w:sz="4" w:space="0"/>
+            <w:left w:val="single" w:color="auto" w:sz="4" w:space="0"/>
+            <w:bottom w:val="single" w:color="auto" w:sz="4" w:space="0"/>
+            <w:right w:val="single" w:color="auto" w:sz="4" w:space="0"/>
+            <w:insideH w:val="single" w:color="auto" w:sz="4" w:space="0"/>
+            <w:insideV w:val="single" w:color="auto" w:sz="4" w:space="0"/>
+          </w:tblBorders>
+          <w:tblLayout w:type="fixed"/>
+          <w:tblCellMar>
+            <w:top w:w="0" w:type="dxa"/>
+            <w:left w:w="108" w:type="dxa"/>
+            <w:bottom w:w="0" w:type="dxa"/>
+            <w:right w:w="108" w:type="dxa"/>
+          </w:tblCellMar>
+        </w:tblPrEx>
+        <w:tc>
+          <w:tcPr>
+            <w:tcW w:w="4530" w:type="dxa"/>
+            <w:tcBorders>
+              <w:top w:val="single" w:color="auto" w:sz="4" w:space="0"/>
+              <w:left w:val="single" w:color="auto" w:sz="4" w:space="0"/>
+              <w:bottom w:val="single" w:color="auto" w:sz="4" w:space="0"/>
+              <w:right w:val="single" w:color="auto" w:sz="4" w:space="0"/>
+              <w:tl2br w:val="nil"/>
+              <w:tr2bl w:val="nil"/>
+            </w:tcBorders>
+            <w:vAlign w:val="top"/>
+          </w:tcPr>
+          <w:p>
+            <w:pPr>
+              <w:spacing w:line="240" w:lineRule="auto"/>
+              <w:rPr>
+                <w:rFonts w:hint="default"/>
+                <w:sz w:val="24"/>
+                <w:lang w:val="it"/>
+              </w:rPr>
+            </w:pPr>
+            <w:r>
+              <w:rPr>
+                <w:rFonts w:hint="default"/>
+                <w:sz w:val="24"/>
+                <w:lang w:val="it"/>
+              </w:rPr>
+              <w:t>OCCORRENZA</w:t>
+            </w:r>
+          </w:p>
+        </w:tc>
+        <w:tc>
+          <w:tcPr>
+            <w:tcW w:w="1354" w:type="dxa"/>
+            <w:tcBorders>
+              <w:top w:val="single" w:color="auto" w:sz="4" w:space="0"/>
+              <w:left w:val="single" w:color="auto" w:sz="4" w:space="0"/>
+              <w:bottom w:val="single" w:color="auto" w:sz="4" w:space="0"/>
+              <w:right w:val="single" w:color="auto" w:sz="4" w:space="0"/>
+              <w:tl2br w:val="nil"/>
+              <w:tr2bl w:val="nil"/>
+            </w:tcBorders>
+            <w:vAlign w:val="top"/>
+          </w:tcPr>
+          <w:p>
+            <w:pPr>
+              <w:spacing w:line="240" w:lineRule="auto"/>
+              <w:rPr>
+                <w:rFonts w:hint="default"/>
+                <w:sz w:val="24"/>
+                <w:lang w:val="it"/>
+              </w:rPr>
+            </w:pPr>
+            <w:r>
+              <w:rPr>
+                <w:rFonts w:hint="default"/>
+                <w:sz w:val="24"/>
+                <w:lang w:val="it"/>
+              </w:rPr>
+              <w:t>R</w:t>
+            </w:r>
+          </w:p>
+        </w:tc>
+        <w:tc>
+          <w:tcPr>
+            <w:tcW w:w="4078" w:type="dxa"/>
+            <w:tcBorders>
+              <w:top w:val="single" w:color="auto" w:sz="4" w:space="0"/>
+              <w:left w:val="single" w:color="auto" w:sz="4" w:space="0"/>
+              <w:bottom w:val="single" w:color="auto" w:sz="4" w:space="0"/>
+              <w:right w:val="single" w:color="auto" w:sz="4" w:space="0"/>
+              <w:tl2br w:val="nil"/>
+              <w:tr2bl w:val="nil"/>
+            </w:tcBorders>
+            <w:vAlign w:val="top"/>
+          </w:tcPr>
+          <w:p>
+            <w:pPr>
+              <w:spacing w:line="240" w:lineRule="auto"/>
+              <w:jc w:val="center"/>
+              <w:rPr>
+                <w:rFonts w:hint="default"/>
+                <w:sz w:val="24"/>
+                <w:lang w:val="it"/>
+              </w:rPr>
+            </w:pPr>
+            <w:r>
+              <w:rPr>
+                <w:rFonts w:hint="default"/>
+                <w:sz w:val="24"/>
+                <w:lang w:val="it"/>
+              </w:rPr>
+              <w:t>50000</w:t>
+            </w:r>
+          </w:p>
+        </w:tc>
+      </w:tr>
+      <w:tr>
+        <w:tblPrEx>
+          <w:tblBorders>
+            <w:top w:val="single" w:color="auto" w:sz="4" w:space="0"/>
+            <w:left w:val="single" w:color="auto" w:sz="4" w:space="0"/>
+            <w:bottom w:val="single" w:color="auto" w:sz="4" w:space="0"/>
+            <w:right w:val="single" w:color="auto" w:sz="4" w:space="0"/>
+            <w:insideH w:val="single" w:color="auto" w:sz="4" w:space="0"/>
+            <w:insideV w:val="single" w:color="auto" w:sz="4" w:space="0"/>
+          </w:tblBorders>
+          <w:tblLayout w:type="fixed"/>
+        </w:tblPrEx>
+        <w:tc>
+          <w:tcPr>
+            <w:tcW w:w="4530" w:type="dxa"/>
+            <w:tcBorders>
+              <w:top w:val="single" w:color="auto" w:sz="4" w:space="0"/>
+              <w:left w:val="single" w:color="auto" w:sz="4" w:space="0"/>
+              <w:bottom w:val="single" w:color="auto" w:sz="4" w:space="0"/>
+              <w:right w:val="single" w:color="auto" w:sz="4" w:space="0"/>
+              <w:tl2br w:val="nil"/>
+              <w:tr2bl w:val="nil"/>
+            </w:tcBorders>
+            <w:vAlign w:val="top"/>
+          </w:tcPr>
+          <w:p>
+            <w:pPr>
+              <w:spacing w:line="240" w:lineRule="auto"/>
+              <w:rPr>
+                <w:rFonts w:hint="default"/>
+                <w:sz w:val="24"/>
+                <w:lang w:val="it"/>
+              </w:rPr>
+            </w:pPr>
+            <w:r>
+              <w:rPr>
+                <w:rFonts w:hint="default"/>
+                <w:sz w:val="24"/>
+                <w:lang w:val="it"/>
+              </w:rPr>
+              <w:t>APPARTIENE</w:t>
+            </w:r>
+          </w:p>
+        </w:tc>
+        <w:tc>
+          <w:tcPr>
+            <w:tcW w:w="1354" w:type="dxa"/>
+            <w:tcBorders>
+              <w:top w:val="single" w:color="auto" w:sz="4" w:space="0"/>
+              <w:left w:val="single" w:color="auto" w:sz="4" w:space="0"/>
+              <w:bottom w:val="single" w:color="auto" w:sz="4" w:space="0"/>
+              <w:right w:val="single" w:color="auto" w:sz="4" w:space="0"/>
+              <w:tl2br w:val="nil"/>
+              <w:tr2bl w:val="nil"/>
+            </w:tcBorders>
+            <w:vAlign w:val="top"/>
+          </w:tcPr>
+          <w:p>
+            <w:pPr>
+              <w:spacing w:line="240" w:lineRule="auto"/>
+              <w:rPr>
+                <w:rFonts w:hint="default"/>
+                <w:sz w:val="24"/>
+                <w:lang w:val="it"/>
+              </w:rPr>
+            </w:pPr>
+            <w:r>
+              <w:rPr>
+                <w:rFonts w:hint="default"/>
+                <w:sz w:val="24"/>
+                <w:lang w:val="it"/>
+              </w:rPr>
+              <w:t>R</w:t>
+            </w:r>
+          </w:p>
+        </w:tc>
+        <w:tc>
+          <w:tcPr>
+            <w:tcW w:w="4078" w:type="dxa"/>
+            <w:tcBorders>
+              <w:top w:val="single" w:color="auto" w:sz="4" w:space="0"/>
+              <w:left w:val="single" w:color="auto" w:sz="4" w:space="0"/>
+              <w:bottom w:val="single" w:color="auto" w:sz="4" w:space="0"/>
+              <w:right w:val="single" w:color="auto" w:sz="4" w:space="0"/>
+              <w:tl2br w:val="nil"/>
+              <w:tr2bl w:val="nil"/>
+            </w:tcBorders>
+            <w:vAlign w:val="top"/>
+          </w:tcPr>
+          <w:p>
+            <w:pPr>
+              <w:spacing w:line="240" w:lineRule="auto"/>
+              <w:jc w:val="center"/>
+              <w:rPr>
+                <w:rFonts w:hint="default"/>
+                <w:sz w:val="24"/>
+                <w:lang w:val="it"/>
+              </w:rPr>
+            </w:pPr>
+            <w:r>
+              <w:rPr>
+                <w:rFonts w:hint="default"/>
+                <w:sz w:val="24"/>
+                <w:lang w:val="it"/>
+              </w:rPr>
+              <w:t>1000</w:t>
+            </w:r>
+          </w:p>
+        </w:tc>
+      </w:tr>
+      <w:tr>
+        <w:tblPrEx>
+          <w:tblBorders>
+            <w:top w:val="single" w:color="auto" w:sz="4" w:space="0"/>
+            <w:left w:val="single" w:color="auto" w:sz="4" w:space="0"/>
+            <w:bottom w:val="single" w:color="auto" w:sz="4" w:space="0"/>
+            <w:right w:val="single" w:color="auto" w:sz="4" w:space="0"/>
+            <w:insideH w:val="single" w:color="auto" w:sz="4" w:space="0"/>
+            <w:insideV w:val="single" w:color="auto" w:sz="4" w:space="0"/>
+          </w:tblBorders>
+          <w:tblLayout w:type="fixed"/>
+          <w:tblCellMar>
+            <w:top w:w="0" w:type="dxa"/>
+            <w:left w:w="108" w:type="dxa"/>
+            <w:bottom w:w="0" w:type="dxa"/>
+            <w:right w:w="108" w:type="dxa"/>
+          </w:tblCellMar>
+        </w:tblPrEx>
+        <w:tc>
+          <w:tcPr>
+            <w:tcW w:w="4530" w:type="dxa"/>
+            <w:tcBorders>
+              <w:top w:val="single" w:color="auto" w:sz="4" w:space="0"/>
+              <w:left w:val="single" w:color="auto" w:sz="4" w:space="0"/>
+              <w:bottom w:val="single" w:color="auto" w:sz="4" w:space="0"/>
+              <w:right w:val="single" w:color="auto" w:sz="4" w:space="0"/>
+              <w:tl2br w:val="nil"/>
+              <w:tr2bl w:val="nil"/>
+            </w:tcBorders>
+            <w:vAlign w:val="top"/>
+          </w:tcPr>
+          <w:p>
+            <w:pPr>
+              <w:spacing w:line="240" w:lineRule="auto"/>
+              <w:rPr>
+                <w:rFonts w:hint="default"/>
+                <w:sz w:val="24"/>
+                <w:lang w:val="it"/>
+              </w:rPr>
+            </w:pPr>
+            <w:r>
+              <w:rPr>
+                <w:rFonts w:hint="default"/>
+                <w:sz w:val="24"/>
+                <w:lang w:val="it"/>
+              </w:rPr>
+              <w:t>AGGIUDICATO</w:t>
+            </w:r>
+          </w:p>
+        </w:tc>
+        <w:tc>
+          <w:tcPr>
+            <w:tcW w:w="1354" w:type="dxa"/>
+            <w:tcBorders>
+              <w:top w:val="single" w:color="auto" w:sz="4" w:space="0"/>
+              <w:left w:val="single" w:color="auto" w:sz="4" w:space="0"/>
+              <w:bottom w:val="single" w:color="auto" w:sz="4" w:space="0"/>
+              <w:right w:val="single" w:color="auto" w:sz="4" w:space="0"/>
+              <w:tl2br w:val="nil"/>
+              <w:tr2bl w:val="nil"/>
+            </w:tcBorders>
+            <w:vAlign w:val="top"/>
+          </w:tcPr>
+          <w:p>
+            <w:pPr>
+              <w:spacing w:line="240" w:lineRule="auto"/>
+              <w:rPr>
+                <w:rFonts w:hint="default"/>
+                <w:sz w:val="24"/>
+                <w:lang w:val="it"/>
+              </w:rPr>
+            </w:pPr>
+            <w:r>
+              <w:rPr>
+                <w:rFonts w:hint="default"/>
+                <w:sz w:val="24"/>
+                <w:lang w:val="it"/>
+              </w:rPr>
+              <w:t>R</w:t>
+            </w:r>
+          </w:p>
+        </w:tc>
+        <w:tc>
+          <w:tcPr>
+            <w:tcW w:w="4078" w:type="dxa"/>
+            <w:tcBorders>
+              <w:top w:val="single" w:color="auto" w:sz="4" w:space="0"/>
+              <w:left w:val="single" w:color="auto" w:sz="4" w:space="0"/>
+              <w:bottom w:val="single" w:color="auto" w:sz="4" w:space="0"/>
+              <w:right w:val="single" w:color="auto" w:sz="4" w:space="0"/>
+              <w:tl2br w:val="nil"/>
+              <w:tr2bl w:val="nil"/>
+            </w:tcBorders>
+            <w:vAlign w:val="top"/>
+          </w:tcPr>
+          <w:p>
+            <w:pPr>
+              <w:spacing w:line="240" w:lineRule="auto"/>
+              <w:jc w:val="center"/>
+              <w:rPr>
+                <w:rFonts w:hint="default"/>
+                <w:sz w:val="24"/>
+                <w:lang w:val="it"/>
+              </w:rPr>
+            </w:pPr>
+            <w:r>
+              <w:rPr>
+                <w:rFonts w:hint="default"/>
+                <w:sz w:val="24"/>
+                <w:lang w:val="it"/>
+              </w:rPr>
+              <w:t>5000</w:t>
+            </w:r>
           </w:p>
         </w:tc>
       </w:tr>
@@ -9229,8 +11662,17 @@
               <w:rPr>
                 <w:rFonts w:hint="default"/>
                 <w:sz w:val="24"/>
-              </w:rPr>
-            </w:pPr>
+                <w:lang w:val="it"/>
+              </w:rPr>
+            </w:pPr>
+            <w:r>
+              <w:rPr>
+                <w:rFonts w:hint="default"/>
+                <w:sz w:val="24"/>
+                <w:lang w:val="it"/>
+              </w:rPr>
+              <w:t>1</w:t>
+            </w:r>
           </w:p>
         </w:tc>
         <w:tc>
@@ -9252,8 +11694,17 @@
               <w:rPr>
                 <w:rFonts w:hint="default"/>
                 <w:sz w:val="24"/>
-              </w:rPr>
-            </w:pPr>
+                <w:lang w:val="it"/>
+              </w:rPr>
+            </w:pPr>
+            <w:r>
+              <w:rPr>
+                <w:rFonts w:hint="default"/>
+                <w:sz w:val="24"/>
+                <w:lang w:val="it"/>
+              </w:rPr>
+              <w:t>Registra nuovo Utente</w:t>
+            </w:r>
           </w:p>
         </w:tc>
         <w:tc>
@@ -9272,9 +11723,1253 @@
           <w:p>
             <w:pPr>
               <w:spacing w:line="240" w:lineRule="auto"/>
-              <w:rPr>
-                <w:rFonts w:hint="default"/>
-                <w:sz w:val="24"/>
+              <w:jc w:val="center"/>
+              <w:rPr>
+                <w:rFonts w:hint="default"/>
+                <w:sz w:val="24"/>
+                <w:lang w:val="it"/>
+              </w:rPr>
+            </w:pPr>
+            <w:r>
+              <w:rPr>
+                <w:rFonts w:hint="default"/>
+                <w:sz w:val="24"/>
+                <w:lang w:val="it"/>
+              </w:rPr>
+              <w:t>1000/mese</w:t>
+            </w:r>
+          </w:p>
+        </w:tc>
+      </w:tr>
+      <w:tr>
+        <w:tblPrEx>
+          <w:tblBorders>
+            <w:top w:val="single" w:color="auto" w:sz="4" w:space="0"/>
+            <w:left w:val="single" w:color="auto" w:sz="4" w:space="0"/>
+            <w:bottom w:val="single" w:color="auto" w:sz="4" w:space="0"/>
+            <w:right w:val="single" w:color="auto" w:sz="4" w:space="0"/>
+            <w:insideH w:val="single" w:color="auto" w:sz="4" w:space="0"/>
+            <w:insideV w:val="single" w:color="auto" w:sz="4" w:space="0"/>
+          </w:tblBorders>
+          <w:tblLayout w:type="fixed"/>
+          <w:tblCellMar>
+            <w:top w:w="0" w:type="dxa"/>
+            <w:left w:w="108" w:type="dxa"/>
+            <w:bottom w:w="0" w:type="dxa"/>
+            <w:right w:w="108" w:type="dxa"/>
+          </w:tblCellMar>
+        </w:tblPrEx>
+        <w:tc>
+          <w:tcPr>
+            <w:tcW w:w="834" w:type="dxa"/>
+            <w:tcBorders>
+              <w:top w:val="single" w:color="auto" w:sz="4" w:space="0"/>
+              <w:left w:val="single" w:color="auto" w:sz="4" w:space="0"/>
+              <w:bottom w:val="single" w:color="auto" w:sz="4" w:space="0"/>
+              <w:right w:val="single" w:color="auto" w:sz="4" w:space="0"/>
+              <w:tl2br w:val="nil"/>
+              <w:tr2bl w:val="nil"/>
+            </w:tcBorders>
+            <w:vAlign w:val="top"/>
+          </w:tcPr>
+          <w:p>
+            <w:pPr>
+              <w:spacing w:line="240" w:lineRule="auto"/>
+              <w:rPr>
+                <w:rFonts w:hint="default"/>
+                <w:sz w:val="24"/>
+                <w:lang w:val="it"/>
+              </w:rPr>
+            </w:pPr>
+            <w:r>
+              <w:rPr>
+                <w:rFonts w:hint="default"/>
+                <w:sz w:val="24"/>
+                <w:lang w:val="it"/>
+              </w:rPr>
+              <w:t>2</w:t>
+            </w:r>
+          </w:p>
+        </w:tc>
+        <w:tc>
+          <w:tcPr>
+            <w:tcW w:w="4339" w:type="dxa"/>
+            <w:tcBorders>
+              <w:top w:val="single" w:color="auto" w:sz="4" w:space="0"/>
+              <w:left w:val="single" w:color="auto" w:sz="4" w:space="0"/>
+              <w:bottom w:val="single" w:color="auto" w:sz="4" w:space="0"/>
+              <w:right w:val="single" w:color="auto" w:sz="4" w:space="0"/>
+              <w:tl2br w:val="nil"/>
+              <w:tr2bl w:val="nil"/>
+            </w:tcBorders>
+            <w:vAlign w:val="top"/>
+          </w:tcPr>
+          <w:p>
+            <w:pPr>
+              <w:spacing w:line="240" w:lineRule="auto"/>
+              <w:rPr>
+                <w:rFonts w:hint="default"/>
+                <w:sz w:val="24"/>
+                <w:lang w:val="it"/>
+              </w:rPr>
+            </w:pPr>
+            <w:r>
+              <w:rPr>
+                <w:rFonts w:hint="default"/>
+                <w:sz w:val="24"/>
+                <w:lang w:val="it"/>
+              </w:rPr>
+              <w:t>Inserisci Tipo Oggetto</w:t>
+            </w:r>
+          </w:p>
+        </w:tc>
+        <w:tc>
+          <w:tcPr>
+            <w:tcW w:w="4789" w:type="dxa"/>
+            <w:tcBorders>
+              <w:top w:val="single" w:color="auto" w:sz="4" w:space="0"/>
+              <w:left w:val="single" w:color="auto" w:sz="4" w:space="0"/>
+              <w:bottom w:val="single" w:color="auto" w:sz="4" w:space="0"/>
+              <w:right w:val="single" w:color="auto" w:sz="4" w:space="0"/>
+              <w:tl2br w:val="nil"/>
+              <w:tr2bl w:val="nil"/>
+            </w:tcBorders>
+            <w:vAlign w:val="top"/>
+          </w:tcPr>
+          <w:p>
+            <w:pPr>
+              <w:spacing w:line="240" w:lineRule="auto"/>
+              <w:jc w:val="center"/>
+              <w:rPr>
+                <w:rFonts w:hint="default"/>
+                <w:sz w:val="24"/>
+                <w:lang w:val="it"/>
+              </w:rPr>
+            </w:pPr>
+            <w:r>
+              <w:rPr>
+                <w:rFonts w:hint="default"/>
+                <w:sz w:val="24"/>
+                <w:lang w:val="it"/>
+              </w:rPr>
+              <w:t>100/anno</w:t>
+            </w:r>
+          </w:p>
+        </w:tc>
+      </w:tr>
+      <w:tr>
+        <w:tblPrEx>
+          <w:tblBorders>
+            <w:top w:val="single" w:color="auto" w:sz="4" w:space="0"/>
+            <w:left w:val="single" w:color="auto" w:sz="4" w:space="0"/>
+            <w:bottom w:val="single" w:color="auto" w:sz="4" w:space="0"/>
+            <w:right w:val="single" w:color="auto" w:sz="4" w:space="0"/>
+            <w:insideH w:val="single" w:color="auto" w:sz="4" w:space="0"/>
+            <w:insideV w:val="single" w:color="auto" w:sz="4" w:space="0"/>
+          </w:tblBorders>
+          <w:tblLayout w:type="fixed"/>
+        </w:tblPrEx>
+        <w:tc>
+          <w:tcPr>
+            <w:tcW w:w="834" w:type="dxa"/>
+            <w:tcBorders>
+              <w:top w:val="single" w:color="auto" w:sz="4" w:space="0"/>
+              <w:left w:val="single" w:color="auto" w:sz="4" w:space="0"/>
+              <w:bottom w:val="single" w:color="auto" w:sz="4" w:space="0"/>
+              <w:right w:val="single" w:color="auto" w:sz="4" w:space="0"/>
+              <w:tl2br w:val="nil"/>
+              <w:tr2bl w:val="nil"/>
+            </w:tcBorders>
+            <w:vAlign w:val="top"/>
+          </w:tcPr>
+          <w:p>
+            <w:pPr>
+              <w:spacing w:line="240" w:lineRule="auto"/>
+              <w:rPr>
+                <w:rFonts w:hint="default"/>
+                <w:sz w:val="24"/>
+                <w:lang w:val="it"/>
+              </w:rPr>
+            </w:pPr>
+            <w:r>
+              <w:rPr>
+                <w:rFonts w:hint="default"/>
+                <w:sz w:val="24"/>
+                <w:lang w:val="it"/>
+              </w:rPr>
+              <w:t>3</w:t>
+            </w:r>
+          </w:p>
+        </w:tc>
+        <w:tc>
+          <w:tcPr>
+            <w:tcW w:w="4339" w:type="dxa"/>
+            <w:tcBorders>
+              <w:top w:val="single" w:color="auto" w:sz="4" w:space="0"/>
+              <w:left w:val="single" w:color="auto" w:sz="4" w:space="0"/>
+              <w:bottom w:val="single" w:color="auto" w:sz="4" w:space="0"/>
+              <w:right w:val="single" w:color="auto" w:sz="4" w:space="0"/>
+              <w:tl2br w:val="nil"/>
+              <w:tr2bl w:val="nil"/>
+            </w:tcBorders>
+            <w:vAlign w:val="top"/>
+          </w:tcPr>
+          <w:p>
+            <w:pPr>
+              <w:spacing w:line="240" w:lineRule="auto"/>
+              <w:rPr>
+                <w:rFonts w:hint="default"/>
+                <w:sz w:val="24"/>
+                <w:lang w:val="it"/>
+              </w:rPr>
+            </w:pPr>
+            <w:r>
+              <w:rPr>
+                <w:rFonts w:hint="default"/>
+                <w:sz w:val="24"/>
+                <w:lang w:val="it"/>
+              </w:rPr>
+              <w:t>Inserisci Oggetto in Asta</w:t>
+            </w:r>
+          </w:p>
+        </w:tc>
+        <w:tc>
+          <w:tcPr>
+            <w:tcW w:w="4789" w:type="dxa"/>
+            <w:tcBorders>
+              <w:top w:val="single" w:color="auto" w:sz="4" w:space="0"/>
+              <w:left w:val="single" w:color="auto" w:sz="4" w:space="0"/>
+              <w:bottom w:val="single" w:color="auto" w:sz="4" w:space="0"/>
+              <w:right w:val="single" w:color="auto" w:sz="4" w:space="0"/>
+              <w:tl2br w:val="nil"/>
+              <w:tr2bl w:val="nil"/>
+            </w:tcBorders>
+            <w:vAlign w:val="top"/>
+          </w:tcPr>
+          <w:p>
+            <w:pPr>
+              <w:spacing w:line="240" w:lineRule="auto"/>
+              <w:jc w:val="center"/>
+              <w:rPr>
+                <w:rFonts w:hint="default"/>
+                <w:sz w:val="24"/>
+                <w:lang w:val="it"/>
+              </w:rPr>
+            </w:pPr>
+            <w:r>
+              <w:rPr>
+                <w:rFonts w:hint="default"/>
+                <w:sz w:val="24"/>
+                <w:lang w:val="it"/>
+              </w:rPr>
+              <w:t>10/giorno</w:t>
+            </w:r>
+          </w:p>
+        </w:tc>
+      </w:tr>
+      <w:tr>
+        <w:tblPrEx>
+          <w:tblBorders>
+            <w:top w:val="single" w:color="auto" w:sz="4" w:space="0"/>
+            <w:left w:val="single" w:color="auto" w:sz="4" w:space="0"/>
+            <w:bottom w:val="single" w:color="auto" w:sz="4" w:space="0"/>
+            <w:right w:val="single" w:color="auto" w:sz="4" w:space="0"/>
+            <w:insideH w:val="single" w:color="auto" w:sz="4" w:space="0"/>
+            <w:insideV w:val="single" w:color="auto" w:sz="4" w:space="0"/>
+          </w:tblBorders>
+          <w:tblLayout w:type="fixed"/>
+          <w:tblCellMar>
+            <w:top w:w="0" w:type="dxa"/>
+            <w:left w:w="108" w:type="dxa"/>
+            <w:bottom w:w="0" w:type="dxa"/>
+            <w:right w:w="108" w:type="dxa"/>
+          </w:tblCellMar>
+        </w:tblPrEx>
+        <w:tc>
+          <w:tcPr>
+            <w:tcW w:w="834" w:type="dxa"/>
+            <w:tcBorders>
+              <w:top w:val="single" w:color="auto" w:sz="4" w:space="0"/>
+              <w:left w:val="single" w:color="auto" w:sz="4" w:space="0"/>
+              <w:bottom w:val="single" w:color="auto" w:sz="4" w:space="0"/>
+              <w:right w:val="single" w:color="auto" w:sz="4" w:space="0"/>
+              <w:tl2br w:val="nil"/>
+              <w:tr2bl w:val="nil"/>
+            </w:tcBorders>
+            <w:vAlign w:val="top"/>
+          </w:tcPr>
+          <w:p>
+            <w:pPr>
+              <w:spacing w:line="240" w:lineRule="auto"/>
+              <w:rPr>
+                <w:rFonts w:hint="default"/>
+                <w:sz w:val="24"/>
+                <w:lang w:val="it"/>
+              </w:rPr>
+            </w:pPr>
+            <w:r>
+              <w:rPr>
+                <w:rFonts w:hint="default"/>
+                <w:sz w:val="24"/>
+                <w:lang w:val="it"/>
+              </w:rPr>
+              <w:t>4</w:t>
+            </w:r>
+          </w:p>
+        </w:tc>
+        <w:tc>
+          <w:tcPr>
+            <w:tcW w:w="4339" w:type="dxa"/>
+            <w:tcBorders>
+              <w:top w:val="single" w:color="auto" w:sz="4" w:space="0"/>
+              <w:left w:val="single" w:color="auto" w:sz="4" w:space="0"/>
+              <w:bottom w:val="single" w:color="auto" w:sz="4" w:space="0"/>
+              <w:right w:val="single" w:color="auto" w:sz="4" w:space="0"/>
+              <w:tl2br w:val="nil"/>
+              <w:tr2bl w:val="nil"/>
+            </w:tcBorders>
+            <w:vAlign w:val="top"/>
+          </w:tcPr>
+          <w:p>
+            <w:pPr>
+              <w:spacing w:line="240" w:lineRule="auto"/>
+              <w:rPr>
+                <w:rFonts w:hint="default"/>
+                <w:sz w:val="24"/>
+                <w:lang w:val="it"/>
+              </w:rPr>
+            </w:pPr>
+            <w:r>
+              <w:rPr>
+                <w:rFonts w:hint="default"/>
+                <w:sz w:val="24"/>
+                <w:lang w:val="it"/>
+              </w:rPr>
+              <w:t>Inserisci Categoria</w:t>
+            </w:r>
+          </w:p>
+        </w:tc>
+        <w:tc>
+          <w:tcPr>
+            <w:tcW w:w="4789" w:type="dxa"/>
+            <w:tcBorders>
+              <w:top w:val="single" w:color="auto" w:sz="4" w:space="0"/>
+              <w:left w:val="single" w:color="auto" w:sz="4" w:space="0"/>
+              <w:bottom w:val="single" w:color="auto" w:sz="4" w:space="0"/>
+              <w:right w:val="single" w:color="auto" w:sz="4" w:space="0"/>
+              <w:tl2br w:val="nil"/>
+              <w:tr2bl w:val="nil"/>
+            </w:tcBorders>
+            <w:vAlign w:val="top"/>
+          </w:tcPr>
+          <w:p>
+            <w:pPr>
+              <w:spacing w:line="240" w:lineRule="auto"/>
+              <w:jc w:val="center"/>
+              <w:rPr>
+                <w:rFonts w:hint="default"/>
+                <w:sz w:val="24"/>
+                <w:lang w:val="it"/>
+              </w:rPr>
+            </w:pPr>
+            <w:r>
+              <w:rPr>
+                <w:rFonts w:hint="default"/>
+                <w:sz w:val="24"/>
+                <w:lang w:val="it"/>
+              </w:rPr>
+              <w:t>100/anno</w:t>
+            </w:r>
+          </w:p>
+        </w:tc>
+      </w:tr>
+      <w:tr>
+        <w:tblPrEx>
+          <w:tblBorders>
+            <w:top w:val="single" w:color="auto" w:sz="4" w:space="0"/>
+            <w:left w:val="single" w:color="auto" w:sz="4" w:space="0"/>
+            <w:bottom w:val="single" w:color="auto" w:sz="4" w:space="0"/>
+            <w:right w:val="single" w:color="auto" w:sz="4" w:space="0"/>
+            <w:insideH w:val="single" w:color="auto" w:sz="4" w:space="0"/>
+            <w:insideV w:val="single" w:color="auto" w:sz="4" w:space="0"/>
+          </w:tblBorders>
+          <w:tblLayout w:type="fixed"/>
+          <w:tblCellMar>
+            <w:top w:w="0" w:type="dxa"/>
+            <w:left w:w="108" w:type="dxa"/>
+            <w:bottom w:w="0" w:type="dxa"/>
+            <w:right w:w="108" w:type="dxa"/>
+          </w:tblCellMar>
+        </w:tblPrEx>
+        <w:tc>
+          <w:tcPr>
+            <w:tcW w:w="834" w:type="dxa"/>
+            <w:tcBorders>
+              <w:top w:val="single" w:color="auto" w:sz="4" w:space="0"/>
+              <w:left w:val="single" w:color="auto" w:sz="4" w:space="0"/>
+              <w:bottom w:val="single" w:color="auto" w:sz="4" w:space="0"/>
+              <w:right w:val="single" w:color="auto" w:sz="4" w:space="0"/>
+              <w:tl2br w:val="nil"/>
+              <w:tr2bl w:val="nil"/>
+            </w:tcBorders>
+            <w:vAlign w:val="top"/>
+          </w:tcPr>
+          <w:p>
+            <w:pPr>
+              <w:spacing w:line="240" w:lineRule="auto"/>
+              <w:rPr>
+                <w:rFonts w:hint="default"/>
+                <w:sz w:val="24"/>
+                <w:lang w:val="it"/>
+              </w:rPr>
+            </w:pPr>
+            <w:r>
+              <w:rPr>
+                <w:rFonts w:hint="default"/>
+                <w:sz w:val="24"/>
+                <w:lang w:val="it"/>
+              </w:rPr>
+              <w:t>5</w:t>
+            </w:r>
+          </w:p>
+        </w:tc>
+        <w:tc>
+          <w:tcPr>
+            <w:tcW w:w="4339" w:type="dxa"/>
+            <w:tcBorders>
+              <w:top w:val="single" w:color="auto" w:sz="4" w:space="0"/>
+              <w:left w:val="single" w:color="auto" w:sz="4" w:space="0"/>
+              <w:bottom w:val="single" w:color="auto" w:sz="4" w:space="0"/>
+              <w:right w:val="single" w:color="auto" w:sz="4" w:space="0"/>
+              <w:tl2br w:val="nil"/>
+              <w:tr2bl w:val="nil"/>
+            </w:tcBorders>
+            <w:vAlign w:val="top"/>
+          </w:tcPr>
+          <w:p>
+            <w:pPr>
+              <w:spacing w:line="240" w:lineRule="auto"/>
+              <w:rPr>
+                <w:rFonts w:hint="default"/>
+                <w:sz w:val="24"/>
+                <w:lang w:val="it"/>
+              </w:rPr>
+            </w:pPr>
+            <w:r>
+              <w:rPr>
+                <w:rFonts w:hint="default"/>
+                <w:sz w:val="24"/>
+                <w:lang w:val="it"/>
+              </w:rPr>
+              <w:t>Inserisci Offerta</w:t>
+            </w:r>
+          </w:p>
+        </w:tc>
+        <w:tc>
+          <w:tcPr>
+            <w:tcW w:w="4789" w:type="dxa"/>
+            <w:tcBorders>
+              <w:top w:val="single" w:color="auto" w:sz="4" w:space="0"/>
+              <w:left w:val="single" w:color="auto" w:sz="4" w:space="0"/>
+              <w:bottom w:val="single" w:color="auto" w:sz="4" w:space="0"/>
+              <w:right w:val="single" w:color="auto" w:sz="4" w:space="0"/>
+              <w:tl2br w:val="nil"/>
+              <w:tr2bl w:val="nil"/>
+            </w:tcBorders>
+            <w:vAlign w:val="top"/>
+          </w:tcPr>
+          <w:p>
+            <w:pPr>
+              <w:spacing w:line="240" w:lineRule="auto"/>
+              <w:jc w:val="center"/>
+              <w:rPr>
+                <w:rFonts w:hint="default"/>
+                <w:sz w:val="24"/>
+                <w:lang w:val="it"/>
+              </w:rPr>
+            </w:pPr>
+            <w:r>
+              <w:rPr>
+                <w:rFonts w:hint="default"/>
+                <w:sz w:val="24"/>
+                <w:lang w:val="it"/>
+              </w:rPr>
+              <w:t>1000/giorno</w:t>
+            </w:r>
+          </w:p>
+        </w:tc>
+      </w:tr>
+      <w:tr>
+        <w:tblPrEx>
+          <w:tblBorders>
+            <w:top w:val="single" w:color="auto" w:sz="4" w:space="0"/>
+            <w:left w:val="single" w:color="auto" w:sz="4" w:space="0"/>
+            <w:bottom w:val="single" w:color="auto" w:sz="4" w:space="0"/>
+            <w:right w:val="single" w:color="auto" w:sz="4" w:space="0"/>
+            <w:insideH w:val="single" w:color="auto" w:sz="4" w:space="0"/>
+            <w:insideV w:val="single" w:color="auto" w:sz="4" w:space="0"/>
+          </w:tblBorders>
+          <w:tblLayout w:type="fixed"/>
+          <w:tblCellMar>
+            <w:top w:w="0" w:type="dxa"/>
+            <w:left w:w="108" w:type="dxa"/>
+            <w:bottom w:w="0" w:type="dxa"/>
+            <w:right w:w="108" w:type="dxa"/>
+          </w:tblCellMar>
+        </w:tblPrEx>
+        <w:tc>
+          <w:tcPr>
+            <w:tcW w:w="834" w:type="dxa"/>
+            <w:tcBorders>
+              <w:top w:val="single" w:color="auto" w:sz="4" w:space="0"/>
+              <w:left w:val="single" w:color="auto" w:sz="4" w:space="0"/>
+              <w:bottom w:val="single" w:color="auto" w:sz="4" w:space="0"/>
+              <w:right w:val="single" w:color="auto" w:sz="4" w:space="0"/>
+              <w:tl2br w:val="nil"/>
+              <w:tr2bl w:val="nil"/>
+            </w:tcBorders>
+            <w:vAlign w:val="top"/>
+          </w:tcPr>
+          <w:p>
+            <w:pPr>
+              <w:spacing w:line="240" w:lineRule="auto"/>
+              <w:rPr>
+                <w:rFonts w:hint="default"/>
+                <w:sz w:val="24"/>
+                <w:lang w:val="it"/>
+              </w:rPr>
+            </w:pPr>
+            <w:r>
+              <w:rPr>
+                <w:rFonts w:hint="default"/>
+                <w:sz w:val="24"/>
+                <w:lang w:val="it"/>
+              </w:rPr>
+              <w:t>6</w:t>
+            </w:r>
+          </w:p>
+        </w:tc>
+        <w:tc>
+          <w:tcPr>
+            <w:tcW w:w="4339" w:type="dxa"/>
+            <w:tcBorders>
+              <w:top w:val="single" w:color="auto" w:sz="4" w:space="0"/>
+              <w:left w:val="single" w:color="auto" w:sz="4" w:space="0"/>
+              <w:bottom w:val="single" w:color="auto" w:sz="4" w:space="0"/>
+              <w:right w:val="single" w:color="auto" w:sz="4" w:space="0"/>
+              <w:tl2br w:val="nil"/>
+              <w:tr2bl w:val="nil"/>
+            </w:tcBorders>
+            <w:vAlign w:val="top"/>
+          </w:tcPr>
+          <w:p>
+            <w:pPr>
+              <w:spacing w:line="240" w:lineRule="auto"/>
+              <w:rPr>
+                <w:rFonts w:hint="default"/>
+                <w:sz w:val="24"/>
+                <w:lang w:val="it"/>
+              </w:rPr>
+            </w:pPr>
+            <w:r>
+              <w:rPr>
+                <w:rFonts w:hint="default"/>
+                <w:sz w:val="24"/>
+                <w:lang w:val="it"/>
+              </w:rPr>
+              <w:t>Visualizza Report Oggetto</w:t>
+            </w:r>
+          </w:p>
+        </w:tc>
+        <w:tc>
+          <w:tcPr>
+            <w:tcW w:w="4789" w:type="dxa"/>
+            <w:tcBorders>
+              <w:top w:val="single" w:color="auto" w:sz="4" w:space="0"/>
+              <w:left w:val="single" w:color="auto" w:sz="4" w:space="0"/>
+              <w:bottom w:val="single" w:color="auto" w:sz="4" w:space="0"/>
+              <w:right w:val="single" w:color="auto" w:sz="4" w:space="0"/>
+              <w:tl2br w:val="nil"/>
+              <w:tr2bl w:val="nil"/>
+            </w:tcBorders>
+            <w:vAlign w:val="top"/>
+          </w:tcPr>
+          <w:p>
+            <w:pPr>
+              <w:spacing w:line="240" w:lineRule="auto"/>
+              <w:jc w:val="center"/>
+              <w:rPr>
+                <w:rFonts w:hint="default"/>
+                <w:sz w:val="24"/>
+                <w:lang w:val="it"/>
+              </w:rPr>
+            </w:pPr>
+            <w:r>
+              <w:rPr>
+                <w:rFonts w:hint="default"/>
+                <w:sz w:val="24"/>
+                <w:lang w:val="it"/>
+              </w:rPr>
+              <w:t>10/giorno</w:t>
+            </w:r>
+          </w:p>
+        </w:tc>
+      </w:tr>
+      <w:tr>
+        <w:tblPrEx>
+          <w:tblBorders>
+            <w:top w:val="single" w:color="auto" w:sz="4" w:space="0"/>
+            <w:left w:val="single" w:color="auto" w:sz="4" w:space="0"/>
+            <w:bottom w:val="single" w:color="auto" w:sz="4" w:space="0"/>
+            <w:right w:val="single" w:color="auto" w:sz="4" w:space="0"/>
+            <w:insideH w:val="single" w:color="auto" w:sz="4" w:space="0"/>
+            <w:insideV w:val="single" w:color="auto" w:sz="4" w:space="0"/>
+          </w:tblBorders>
+          <w:tblLayout w:type="fixed"/>
+        </w:tblPrEx>
+        <w:tc>
+          <w:tcPr>
+            <w:tcW w:w="834" w:type="dxa"/>
+            <w:tcBorders>
+              <w:top w:val="single" w:color="auto" w:sz="4" w:space="0"/>
+              <w:left w:val="single" w:color="auto" w:sz="4" w:space="0"/>
+              <w:bottom w:val="single" w:color="auto" w:sz="4" w:space="0"/>
+              <w:right w:val="single" w:color="auto" w:sz="4" w:space="0"/>
+              <w:tl2br w:val="nil"/>
+              <w:tr2bl w:val="nil"/>
+            </w:tcBorders>
+            <w:vAlign w:val="top"/>
+          </w:tcPr>
+          <w:p>
+            <w:pPr>
+              <w:spacing w:line="240" w:lineRule="auto"/>
+              <w:rPr>
+                <w:rFonts w:hint="default"/>
+                <w:sz w:val="24"/>
+                <w:lang w:val="it"/>
+              </w:rPr>
+            </w:pPr>
+            <w:r>
+              <w:rPr>
+                <w:rFonts w:hint="default"/>
+                <w:sz w:val="24"/>
+                <w:lang w:val="it"/>
+              </w:rPr>
+              <w:t>7</w:t>
+            </w:r>
+          </w:p>
+        </w:tc>
+        <w:tc>
+          <w:tcPr>
+            <w:tcW w:w="4339" w:type="dxa"/>
+            <w:tcBorders>
+              <w:top w:val="single" w:color="auto" w:sz="4" w:space="0"/>
+              <w:left w:val="single" w:color="auto" w:sz="4" w:space="0"/>
+              <w:bottom w:val="single" w:color="auto" w:sz="4" w:space="0"/>
+              <w:right w:val="single" w:color="auto" w:sz="4" w:space="0"/>
+              <w:tl2br w:val="nil"/>
+              <w:tr2bl w:val="nil"/>
+            </w:tcBorders>
+            <w:vAlign w:val="top"/>
+          </w:tcPr>
+          <w:p>
+            <w:pPr>
+              <w:spacing w:line="240" w:lineRule="auto"/>
+              <w:rPr>
+                <w:rFonts w:hint="default"/>
+                <w:sz w:val="24"/>
+                <w:lang w:val="it"/>
+              </w:rPr>
+            </w:pPr>
+            <w:r>
+              <w:rPr>
+                <w:rFonts w:hint="default"/>
+                <w:sz w:val="24"/>
+                <w:lang w:val="it"/>
+              </w:rPr>
+              <w:t>Visualizza Oggetti Aggiudicati</w:t>
+            </w:r>
+          </w:p>
+        </w:tc>
+        <w:tc>
+          <w:tcPr>
+            <w:tcW w:w="4789" w:type="dxa"/>
+            <w:tcBorders>
+              <w:top w:val="single" w:color="auto" w:sz="4" w:space="0"/>
+              <w:left w:val="single" w:color="auto" w:sz="4" w:space="0"/>
+              <w:bottom w:val="single" w:color="auto" w:sz="4" w:space="0"/>
+              <w:right w:val="single" w:color="auto" w:sz="4" w:space="0"/>
+              <w:tl2br w:val="nil"/>
+              <w:tr2bl w:val="nil"/>
+            </w:tcBorders>
+            <w:vAlign w:val="top"/>
+          </w:tcPr>
+          <w:p>
+            <w:pPr>
+              <w:spacing w:line="240" w:lineRule="auto"/>
+              <w:jc w:val="center"/>
+              <w:rPr>
+                <w:rFonts w:hint="default"/>
+                <w:sz w:val="24"/>
+                <w:lang w:val="it"/>
+              </w:rPr>
+            </w:pPr>
+            <w:r>
+              <w:rPr>
+                <w:rFonts w:hint="default"/>
+                <w:sz w:val="24"/>
+                <w:lang w:val="it"/>
+              </w:rPr>
+              <w:t>100/giorno</w:t>
+            </w:r>
+          </w:p>
+        </w:tc>
+      </w:tr>
+      <w:tr>
+        <w:tblPrEx>
+          <w:tblBorders>
+            <w:top w:val="single" w:color="auto" w:sz="4" w:space="0"/>
+            <w:left w:val="single" w:color="auto" w:sz="4" w:space="0"/>
+            <w:bottom w:val="single" w:color="auto" w:sz="4" w:space="0"/>
+            <w:right w:val="single" w:color="auto" w:sz="4" w:space="0"/>
+            <w:insideH w:val="single" w:color="auto" w:sz="4" w:space="0"/>
+            <w:insideV w:val="single" w:color="auto" w:sz="4" w:space="0"/>
+          </w:tblBorders>
+          <w:tblLayout w:type="fixed"/>
+          <w:tblCellMar>
+            <w:top w:w="0" w:type="dxa"/>
+            <w:left w:w="108" w:type="dxa"/>
+            <w:bottom w:w="0" w:type="dxa"/>
+            <w:right w:w="108" w:type="dxa"/>
+          </w:tblCellMar>
+        </w:tblPrEx>
+        <w:tc>
+          <w:tcPr>
+            <w:tcW w:w="834" w:type="dxa"/>
+            <w:tcBorders>
+              <w:top w:val="single" w:color="auto" w:sz="4" w:space="0"/>
+              <w:left w:val="single" w:color="auto" w:sz="4" w:space="0"/>
+              <w:bottom w:val="single" w:color="auto" w:sz="4" w:space="0"/>
+              <w:right w:val="single" w:color="auto" w:sz="4" w:space="0"/>
+              <w:tl2br w:val="nil"/>
+              <w:tr2bl w:val="nil"/>
+            </w:tcBorders>
+            <w:vAlign w:val="top"/>
+          </w:tcPr>
+          <w:p>
+            <w:pPr>
+              <w:spacing w:line="240" w:lineRule="auto"/>
+              <w:rPr>
+                <w:rFonts w:hint="default"/>
+                <w:sz w:val="24"/>
+                <w:lang w:val="it"/>
+              </w:rPr>
+            </w:pPr>
+            <w:r>
+              <w:rPr>
+                <w:rFonts w:hint="default"/>
+                <w:sz w:val="24"/>
+                <w:lang w:val="it"/>
+              </w:rPr>
+              <w:t>8</w:t>
+            </w:r>
+          </w:p>
+        </w:tc>
+        <w:tc>
+          <w:tcPr>
+            <w:tcW w:w="4339" w:type="dxa"/>
+            <w:tcBorders>
+              <w:top w:val="single" w:color="auto" w:sz="4" w:space="0"/>
+              <w:left w:val="single" w:color="auto" w:sz="4" w:space="0"/>
+              <w:bottom w:val="single" w:color="auto" w:sz="4" w:space="0"/>
+              <w:right w:val="single" w:color="auto" w:sz="4" w:space="0"/>
+              <w:tl2br w:val="nil"/>
+              <w:tr2bl w:val="nil"/>
+            </w:tcBorders>
+            <w:vAlign w:val="top"/>
+          </w:tcPr>
+          <w:p>
+            <w:pPr>
+              <w:spacing w:line="240" w:lineRule="auto"/>
+              <w:rPr>
+                <w:rFonts w:hint="default"/>
+                <w:sz w:val="24"/>
+                <w:lang w:val="it"/>
+              </w:rPr>
+            </w:pPr>
+            <w:r>
+              <w:rPr>
+                <w:rFonts w:hint="default"/>
+                <w:sz w:val="24"/>
+                <w:lang w:val="it"/>
+              </w:rPr>
+              <w:t>Visualizza Oggetti in Asta</w:t>
+            </w:r>
+          </w:p>
+        </w:tc>
+        <w:tc>
+          <w:tcPr>
+            <w:tcW w:w="4789" w:type="dxa"/>
+            <w:tcBorders>
+              <w:top w:val="single" w:color="auto" w:sz="4" w:space="0"/>
+              <w:left w:val="single" w:color="auto" w:sz="4" w:space="0"/>
+              <w:bottom w:val="single" w:color="auto" w:sz="4" w:space="0"/>
+              <w:right w:val="single" w:color="auto" w:sz="4" w:space="0"/>
+              <w:tl2br w:val="nil"/>
+              <w:tr2bl w:val="nil"/>
+            </w:tcBorders>
+            <w:vAlign w:val="top"/>
+          </w:tcPr>
+          <w:p>
+            <w:pPr>
+              <w:spacing w:line="240" w:lineRule="auto"/>
+              <w:jc w:val="center"/>
+              <w:rPr>
+                <w:rFonts w:hint="default"/>
+                <w:sz w:val="24"/>
+                <w:lang w:val="it"/>
+              </w:rPr>
+            </w:pPr>
+            <w:r>
+              <w:rPr>
+                <w:rFonts w:hint="default"/>
+                <w:sz w:val="24"/>
+                <w:lang w:val="it"/>
+              </w:rPr>
+              <w:t>1000/giorno</w:t>
+            </w:r>
+          </w:p>
+        </w:tc>
+      </w:tr>
+      <w:tr>
+        <w:tblPrEx>
+          <w:tblBorders>
+            <w:top w:val="single" w:color="auto" w:sz="4" w:space="0"/>
+            <w:left w:val="single" w:color="auto" w:sz="4" w:space="0"/>
+            <w:bottom w:val="single" w:color="auto" w:sz="4" w:space="0"/>
+            <w:right w:val="single" w:color="auto" w:sz="4" w:space="0"/>
+            <w:insideH w:val="single" w:color="auto" w:sz="4" w:space="0"/>
+            <w:insideV w:val="single" w:color="auto" w:sz="4" w:space="0"/>
+          </w:tblBorders>
+          <w:tblLayout w:type="fixed"/>
+          <w:tblCellMar>
+            <w:top w:w="0" w:type="dxa"/>
+            <w:left w:w="108" w:type="dxa"/>
+            <w:bottom w:w="0" w:type="dxa"/>
+            <w:right w:w="108" w:type="dxa"/>
+          </w:tblCellMar>
+        </w:tblPrEx>
+        <w:tc>
+          <w:tcPr>
+            <w:tcW w:w="834" w:type="dxa"/>
+            <w:tcBorders>
+              <w:top w:val="single" w:color="auto" w:sz="4" w:space="0"/>
+              <w:left w:val="single" w:color="auto" w:sz="4" w:space="0"/>
+              <w:bottom w:val="single" w:color="auto" w:sz="4" w:space="0"/>
+              <w:right w:val="single" w:color="auto" w:sz="4" w:space="0"/>
+              <w:tl2br w:val="nil"/>
+              <w:tr2bl w:val="nil"/>
+            </w:tcBorders>
+            <w:vAlign w:val="top"/>
+          </w:tcPr>
+          <w:p>
+            <w:pPr>
+              <w:spacing w:line="240" w:lineRule="auto"/>
+              <w:rPr>
+                <w:rFonts w:hint="default"/>
+                <w:sz w:val="24"/>
+                <w:lang w:val="it"/>
+              </w:rPr>
+            </w:pPr>
+            <w:r>
+              <w:rPr>
+                <w:rFonts w:hint="default"/>
+                <w:sz w:val="24"/>
+                <w:lang w:val="it"/>
+              </w:rPr>
+              <w:t>9</w:t>
+            </w:r>
+          </w:p>
+        </w:tc>
+        <w:tc>
+          <w:tcPr>
+            <w:tcW w:w="4339" w:type="dxa"/>
+            <w:tcBorders>
+              <w:top w:val="single" w:color="auto" w:sz="4" w:space="0"/>
+              <w:left w:val="single" w:color="auto" w:sz="4" w:space="0"/>
+              <w:bottom w:val="single" w:color="auto" w:sz="4" w:space="0"/>
+              <w:right w:val="single" w:color="auto" w:sz="4" w:space="0"/>
+              <w:tl2br w:val="nil"/>
+              <w:tr2bl w:val="nil"/>
+            </w:tcBorders>
+            <w:vAlign w:val="top"/>
+          </w:tcPr>
+          <w:p>
+            <w:pPr>
+              <w:spacing w:line="240" w:lineRule="auto"/>
+              <w:rPr>
+                <w:rFonts w:hint="default"/>
+                <w:sz w:val="24"/>
+                <w:lang w:val="it"/>
+              </w:rPr>
+            </w:pPr>
+            <w:r>
+              <w:rPr>
+                <w:rFonts w:hint="default"/>
+                <w:sz w:val="24"/>
+                <w:lang w:val="it"/>
+              </w:rPr>
+              <w:t>Visualizza report Utente</w:t>
+            </w:r>
+          </w:p>
+        </w:tc>
+        <w:tc>
+          <w:tcPr>
+            <w:tcW w:w="4789" w:type="dxa"/>
+            <w:tcBorders>
+              <w:top w:val="single" w:color="auto" w:sz="4" w:space="0"/>
+              <w:left w:val="single" w:color="auto" w:sz="4" w:space="0"/>
+              <w:bottom w:val="single" w:color="auto" w:sz="4" w:space="0"/>
+              <w:right w:val="single" w:color="auto" w:sz="4" w:space="0"/>
+              <w:tl2br w:val="nil"/>
+              <w:tr2bl w:val="nil"/>
+            </w:tcBorders>
+            <w:vAlign w:val="top"/>
+          </w:tcPr>
+          <w:p>
+            <w:pPr>
+              <w:spacing w:line="240" w:lineRule="auto"/>
+              <w:jc w:val="center"/>
+              <w:rPr>
+                <w:rFonts w:hint="default"/>
+                <w:sz w:val="24"/>
+                <w:lang w:val="it"/>
+              </w:rPr>
+            </w:pPr>
+            <w:r>
+              <w:rPr>
+                <w:rFonts w:hint="default"/>
+                <w:sz w:val="24"/>
+                <w:lang w:val="it"/>
+              </w:rPr>
+              <w:t>100/giorno</w:t>
+            </w:r>
+          </w:p>
+        </w:tc>
+      </w:tr>
+      <w:tr>
+        <w:tblPrEx>
+          <w:tblBorders>
+            <w:top w:val="single" w:color="auto" w:sz="4" w:space="0"/>
+            <w:left w:val="single" w:color="auto" w:sz="4" w:space="0"/>
+            <w:bottom w:val="single" w:color="auto" w:sz="4" w:space="0"/>
+            <w:right w:val="single" w:color="auto" w:sz="4" w:space="0"/>
+            <w:insideH w:val="single" w:color="auto" w:sz="4" w:space="0"/>
+            <w:insideV w:val="single" w:color="auto" w:sz="4" w:space="0"/>
+          </w:tblBorders>
+          <w:tblLayout w:type="fixed"/>
+          <w:tblCellMar>
+            <w:top w:w="0" w:type="dxa"/>
+            <w:left w:w="108" w:type="dxa"/>
+            <w:bottom w:w="0" w:type="dxa"/>
+            <w:right w:w="108" w:type="dxa"/>
+          </w:tblCellMar>
+        </w:tblPrEx>
+        <w:tc>
+          <w:tcPr>
+            <w:tcW w:w="834" w:type="dxa"/>
+            <w:tcBorders>
+              <w:top w:val="single" w:color="auto" w:sz="4" w:space="0"/>
+              <w:left w:val="single" w:color="auto" w:sz="4" w:space="0"/>
+              <w:bottom w:val="single" w:color="auto" w:sz="4" w:space="0"/>
+              <w:right w:val="single" w:color="auto" w:sz="4" w:space="0"/>
+              <w:tl2br w:val="nil"/>
+              <w:tr2bl w:val="nil"/>
+            </w:tcBorders>
+            <w:vAlign w:val="top"/>
+          </w:tcPr>
+          <w:p>
+            <w:pPr>
+              <w:spacing w:line="240" w:lineRule="auto"/>
+              <w:rPr>
+                <w:rFonts w:hint="default"/>
+                <w:sz w:val="24"/>
+                <w:lang w:val="it"/>
+              </w:rPr>
+            </w:pPr>
+            <w:r>
+              <w:rPr>
+                <w:rFonts w:hint="default"/>
+                <w:sz w:val="24"/>
+                <w:lang w:val="it"/>
+              </w:rPr>
+              <w:t>10</w:t>
+            </w:r>
+          </w:p>
+        </w:tc>
+        <w:tc>
+          <w:tcPr>
+            <w:tcW w:w="4339" w:type="dxa"/>
+            <w:tcBorders>
+              <w:top w:val="single" w:color="auto" w:sz="4" w:space="0"/>
+              <w:left w:val="single" w:color="auto" w:sz="4" w:space="0"/>
+              <w:bottom w:val="single" w:color="auto" w:sz="4" w:space="0"/>
+              <w:right w:val="single" w:color="auto" w:sz="4" w:space="0"/>
+              <w:tl2br w:val="nil"/>
+              <w:tr2bl w:val="nil"/>
+            </w:tcBorders>
+            <w:vAlign w:val="top"/>
+          </w:tcPr>
+          <w:p>
+            <w:pPr>
+              <w:spacing w:line="240" w:lineRule="auto"/>
+              <w:rPr>
+                <w:rFonts w:hint="default"/>
+                <w:sz w:val="24"/>
+                <w:lang w:val="it"/>
+              </w:rPr>
+            </w:pPr>
+            <w:r>
+              <w:rPr>
+                <w:rFonts w:hint="default"/>
+                <w:sz w:val="24"/>
+                <w:lang w:val="it"/>
+              </w:rPr>
+              <w:t>Modifica/Elimina Categoria ??</w:t>
+            </w:r>
+          </w:p>
+        </w:tc>
+        <w:tc>
+          <w:tcPr>
+            <w:tcW w:w="4789" w:type="dxa"/>
+            <w:tcBorders>
+              <w:top w:val="single" w:color="auto" w:sz="4" w:space="0"/>
+              <w:left w:val="single" w:color="auto" w:sz="4" w:space="0"/>
+              <w:bottom w:val="single" w:color="auto" w:sz="4" w:space="0"/>
+              <w:right w:val="single" w:color="auto" w:sz="4" w:space="0"/>
+              <w:tl2br w:val="nil"/>
+              <w:tr2bl w:val="nil"/>
+            </w:tcBorders>
+            <w:vAlign w:val="top"/>
+          </w:tcPr>
+          <w:p>
+            <w:pPr>
+              <w:spacing w:line="240" w:lineRule="auto"/>
+              <w:jc w:val="center"/>
+              <w:rPr>
+                <w:rFonts w:hint="default"/>
+                <w:sz w:val="24"/>
+                <w:lang w:val="it"/>
+              </w:rPr>
+            </w:pPr>
+          </w:p>
+        </w:tc>
+      </w:tr>
+      <w:tr>
+        <w:tblPrEx>
+          <w:tblBorders>
+            <w:top w:val="single" w:color="auto" w:sz="4" w:space="0"/>
+            <w:left w:val="single" w:color="auto" w:sz="4" w:space="0"/>
+            <w:bottom w:val="single" w:color="auto" w:sz="4" w:space="0"/>
+            <w:right w:val="single" w:color="auto" w:sz="4" w:space="0"/>
+            <w:insideH w:val="single" w:color="auto" w:sz="4" w:space="0"/>
+            <w:insideV w:val="single" w:color="auto" w:sz="4" w:space="0"/>
+          </w:tblBorders>
+          <w:tblLayout w:type="fixed"/>
+        </w:tblPrEx>
+        <w:tc>
+          <w:tcPr>
+            <w:tcW w:w="834" w:type="dxa"/>
+            <w:tcBorders>
+              <w:top w:val="single" w:color="auto" w:sz="4" w:space="0"/>
+              <w:left w:val="single" w:color="auto" w:sz="4" w:space="0"/>
+              <w:bottom w:val="single" w:color="auto" w:sz="4" w:space="0"/>
+              <w:right w:val="single" w:color="auto" w:sz="4" w:space="0"/>
+              <w:tl2br w:val="nil"/>
+              <w:tr2bl w:val="nil"/>
+            </w:tcBorders>
+            <w:vAlign w:val="top"/>
+          </w:tcPr>
+          <w:p>
+            <w:pPr>
+              <w:spacing w:line="240" w:lineRule="auto"/>
+              <w:rPr>
+                <w:rFonts w:hint="default"/>
+                <w:sz w:val="24"/>
+                <w:lang w:val="it"/>
+              </w:rPr>
+            </w:pPr>
+            <w:r>
+              <w:rPr>
+                <w:rFonts w:hint="default"/>
+                <w:sz w:val="24"/>
+                <w:lang w:val="it"/>
+              </w:rPr>
+              <w:t>11</w:t>
+            </w:r>
+          </w:p>
+        </w:tc>
+        <w:tc>
+          <w:tcPr>
+            <w:tcW w:w="4339" w:type="dxa"/>
+            <w:tcBorders>
+              <w:top w:val="single" w:color="auto" w:sz="4" w:space="0"/>
+              <w:left w:val="single" w:color="auto" w:sz="4" w:space="0"/>
+              <w:bottom w:val="single" w:color="auto" w:sz="4" w:space="0"/>
+              <w:right w:val="single" w:color="auto" w:sz="4" w:space="0"/>
+              <w:tl2br w:val="nil"/>
+              <w:tr2bl w:val="nil"/>
+            </w:tcBorders>
+            <w:vAlign w:val="top"/>
+          </w:tcPr>
+          <w:p>
+            <w:pPr>
+              <w:spacing w:line="240" w:lineRule="auto"/>
+              <w:rPr>
+                <w:rFonts w:hint="default"/>
+                <w:sz w:val="24"/>
+                <w:lang w:val="it"/>
+              </w:rPr>
+            </w:pPr>
+            <w:r>
+              <w:rPr>
+                <w:rFonts w:hint="default"/>
+                <w:sz w:val="24"/>
+                <w:lang w:val="it"/>
+              </w:rPr>
+              <w:t>Visualizza oggetti categoria ??</w:t>
+            </w:r>
+          </w:p>
+        </w:tc>
+        <w:tc>
+          <w:tcPr>
+            <w:tcW w:w="4789" w:type="dxa"/>
+            <w:tcBorders>
+              <w:top w:val="single" w:color="auto" w:sz="4" w:space="0"/>
+              <w:left w:val="single" w:color="auto" w:sz="4" w:space="0"/>
+              <w:bottom w:val="single" w:color="auto" w:sz="4" w:space="0"/>
+              <w:right w:val="single" w:color="auto" w:sz="4" w:space="0"/>
+              <w:tl2br w:val="nil"/>
+              <w:tr2bl w:val="nil"/>
+            </w:tcBorders>
+            <w:vAlign w:val="top"/>
+          </w:tcPr>
+          <w:p>
+            <w:pPr>
+              <w:spacing w:line="240" w:lineRule="auto"/>
+              <w:jc w:val="center"/>
+              <w:rPr>
+                <w:rFonts w:hint="default"/>
+                <w:sz w:val="24"/>
+                <w:lang w:val="it"/>
+              </w:rPr>
+            </w:pPr>
+            <w:r>
+              <w:rPr>
+                <w:rFonts w:hint="default"/>
+                <w:sz w:val="24"/>
+                <w:lang w:val="it"/>
+              </w:rPr>
+              <w:t>Se è facile la metto non è richiesta</w:t>
+            </w:r>
+          </w:p>
+        </w:tc>
+      </w:tr>
+      <w:tr>
+        <w:tblPrEx>
+          <w:tblBorders>
+            <w:top w:val="single" w:color="auto" w:sz="4" w:space="0"/>
+            <w:left w:val="single" w:color="auto" w:sz="4" w:space="0"/>
+            <w:bottom w:val="single" w:color="auto" w:sz="4" w:space="0"/>
+            <w:right w:val="single" w:color="auto" w:sz="4" w:space="0"/>
+            <w:insideH w:val="single" w:color="auto" w:sz="4" w:space="0"/>
+            <w:insideV w:val="single" w:color="auto" w:sz="4" w:space="0"/>
+          </w:tblBorders>
+          <w:tblLayout w:type="fixed"/>
+          <w:tblCellMar>
+            <w:top w:w="0" w:type="dxa"/>
+            <w:left w:w="108" w:type="dxa"/>
+            <w:bottom w:w="0" w:type="dxa"/>
+            <w:right w:w="108" w:type="dxa"/>
+          </w:tblCellMar>
+        </w:tblPrEx>
+        <w:tc>
+          <w:tcPr>
+            <w:tcW w:w="834" w:type="dxa"/>
+            <w:tcBorders>
+              <w:top w:val="single" w:color="auto" w:sz="4" w:space="0"/>
+              <w:left w:val="single" w:color="auto" w:sz="4" w:space="0"/>
+              <w:bottom w:val="single" w:color="auto" w:sz="4" w:space="0"/>
+              <w:right w:val="single" w:color="auto" w:sz="4" w:space="0"/>
+              <w:tl2br w:val="nil"/>
+              <w:tr2bl w:val="nil"/>
+            </w:tcBorders>
+            <w:vAlign w:val="top"/>
+          </w:tcPr>
+          <w:p>
+            <w:pPr>
+              <w:spacing w:line="240" w:lineRule="auto"/>
+              <w:rPr>
+                <w:rFonts w:hint="default"/>
+                <w:sz w:val="24"/>
+                <w:lang w:val="it"/>
+              </w:rPr>
+            </w:pPr>
+          </w:p>
+        </w:tc>
+        <w:tc>
+          <w:tcPr>
+            <w:tcW w:w="4339" w:type="dxa"/>
+            <w:tcBorders>
+              <w:top w:val="single" w:color="auto" w:sz="4" w:space="0"/>
+              <w:left w:val="single" w:color="auto" w:sz="4" w:space="0"/>
+              <w:bottom w:val="single" w:color="auto" w:sz="4" w:space="0"/>
+              <w:right w:val="single" w:color="auto" w:sz="4" w:space="0"/>
+              <w:tl2br w:val="nil"/>
+              <w:tr2bl w:val="nil"/>
+            </w:tcBorders>
+            <w:vAlign w:val="top"/>
+          </w:tcPr>
+          <w:p>
+            <w:pPr>
+              <w:spacing w:line="240" w:lineRule="auto"/>
+              <w:rPr>
+                <w:rFonts w:hint="default"/>
+                <w:sz w:val="24"/>
+                <w:lang w:val="it"/>
+              </w:rPr>
+            </w:pPr>
+            <w:r>
+              <w:rPr>
+                <w:rFonts w:hint="default"/>
+                <w:sz w:val="24"/>
+                <w:lang w:val="it"/>
+              </w:rPr>
+              <w:t>Visualizza lista oggetti</w:t>
+            </w:r>
+          </w:p>
+        </w:tc>
+        <w:tc>
+          <w:tcPr>
+            <w:tcW w:w="4789" w:type="dxa"/>
+            <w:tcBorders>
+              <w:top w:val="single" w:color="auto" w:sz="4" w:space="0"/>
+              <w:left w:val="single" w:color="auto" w:sz="4" w:space="0"/>
+              <w:bottom w:val="single" w:color="auto" w:sz="4" w:space="0"/>
+              <w:right w:val="single" w:color="auto" w:sz="4" w:space="0"/>
+              <w:tl2br w:val="nil"/>
+              <w:tr2bl w:val="nil"/>
+            </w:tcBorders>
+            <w:vAlign w:val="top"/>
+          </w:tcPr>
+          <w:p>
+            <w:pPr>
+              <w:spacing w:line="240" w:lineRule="auto"/>
+              <w:jc w:val="center"/>
+              <w:rPr>
+                <w:rFonts w:hint="default"/>
+                <w:sz w:val="24"/>
+                <w:lang w:val="it"/>
               </w:rPr>
             </w:pPr>
           </w:p>
@@ -9330,8 +13025,340 @@
         <w:rPr>
           <w:rFonts w:hint="default"/>
           <w:sz w:val="24"/>
-        </w:rPr>
-      </w:pPr>
+          <w:u w:val="single"/>
+          <w:lang w:val="it"/>
+        </w:rPr>
+      </w:pPr>
+      <w:r>
+        <w:rPr>
+          <w:rFonts w:hint="default"/>
+          <w:sz w:val="24"/>
+          <w:u w:val="single"/>
+          <w:lang w:val="it"/>
+        </w:rPr>
+        <w:t>Operazione 1: Registra nuovo Utente</w:t>
+      </w:r>
+    </w:p>
+    <w:p>
+      <w:pPr>
+        <w:ind w:left="720" w:leftChars="0" w:firstLine="720" w:firstLineChars="0"/>
+        <w:rPr>
+          <w:rFonts w:hint="default"/>
+          <w:sz w:val="24"/>
+          <w:lang w:val="it"/>
+        </w:rPr>
+      </w:pPr>
+      <w:r>
+        <w:rPr>
+          <w:rFonts w:hint="default"/>
+          <w:sz w:val="24"/>
+          <w:lang w:val="it"/>
+        </w:rPr>
+        <w:t>Per inserire un nuovo utente nel sistema effettuo una sola scrittura.  (due se metto la tabella per il login??)</w:t>
+      </w:r>
+      <w:r>
+        <w:rPr>
+          <w:rFonts w:hint="default"/>
+          <w:sz w:val="24"/>
+          <w:lang w:val="it"/>
+        </w:rPr>
+        <w:br w:type="textWrapping"/>
+      </w:r>
+      <w:r>
+        <w:rPr>
+          <w:rFonts w:hint="default"/>
+          <w:sz w:val="24"/>
+          <w:lang w:val="it"/>
+        </w:rPr>
+        <w:tab/>
+      </w:r>
+      <w:r>
+        <w:rPr>
+          <w:rFonts w:hint="default"/>
+          <w:sz w:val="24"/>
+          <w:lang w:val="it"/>
+        </w:rPr>
+        <w:t>Costo = 1(S)*1000/mese = 2000</w:t>
+      </w:r>
+    </w:p>
+    <w:p>
+      <w:pPr>
+        <w:jc w:val="both"/>
+        <w:rPr>
+          <w:rFonts w:hint="default"/>
+          <w:sz w:val="24"/>
+          <w:u w:val="single"/>
+          <w:lang w:val="it"/>
+        </w:rPr>
+      </w:pPr>
+      <w:r>
+        <w:rPr>
+          <w:rFonts w:hint="default"/>
+          <w:sz w:val="24"/>
+          <w:u w:val="single"/>
+          <w:lang w:val="it"/>
+        </w:rPr>
+        <w:t>Operazione 2: Inserisci Tipo Oggetto</w:t>
+      </w:r>
+    </w:p>
+    <w:p>
+      <w:pPr>
+        <w:ind w:left="720" w:leftChars="0" w:firstLine="720" w:firstLineChars="0"/>
+        <w:rPr>
+          <w:rFonts w:hint="default"/>
+          <w:sz w:val="24"/>
+          <w:lang w:val="it"/>
+        </w:rPr>
+      </w:pPr>
+      <w:r>
+        <w:rPr>
+          <w:rFonts w:hint="default"/>
+          <w:sz w:val="24"/>
+          <w:lang w:val="it"/>
+        </w:rPr>
+        <w:t>Effettuo solo un accesso in scrittura. Costo = 1(S)*100/anno = 200</w:t>
+      </w:r>
+    </w:p>
+    <w:p>
+      <w:pPr>
+        <w:rPr>
+          <w:rFonts w:hint="default"/>
+          <w:sz w:val="24"/>
+          <w:lang w:val="it"/>
+        </w:rPr>
+      </w:pPr>
+      <w:r>
+        <w:rPr>
+          <w:rFonts w:hint="default"/>
+          <w:sz w:val="24"/>
+          <w:u w:val="single"/>
+          <w:lang w:val="it"/>
+        </w:rPr>
+        <w:t>Operazione 3: Inserisci Oggetto in Asta</w:t>
+      </w:r>
+    </w:p>
+    <w:p>
+      <w:pPr>
+        <w:ind w:left="720" w:leftChars="0" w:firstLine="720" w:firstLineChars="0"/>
+        <w:rPr>
+          <w:rFonts w:hint="default"/>
+          <w:sz w:val="24"/>
+          <w:lang w:val="it"/>
+        </w:rPr>
+      </w:pPr>
+      <w:r>
+        <w:rPr>
+          <w:rFonts w:hint="default"/>
+          <w:sz w:val="24"/>
+          <w:lang w:val="it"/>
+        </w:rPr>
+        <w:t xml:space="preserve">Effettuo una scrittura sull’entità Oggetto Reale ed una su Oggetto in Asta. </w:t>
+      </w:r>
+      <w:r>
+        <w:rPr>
+          <w:rFonts w:hint="default"/>
+          <w:sz w:val="24"/>
+          <w:lang w:val="it"/>
+        </w:rPr>
+        <w:br w:type="textWrapping"/>
+      </w:r>
+      <w:r>
+        <w:rPr>
+          <w:rFonts w:hint="default"/>
+          <w:sz w:val="24"/>
+          <w:lang w:val="it"/>
+        </w:rPr>
+        <w:tab/>
+      </w:r>
+      <w:r>
+        <w:rPr>
+          <w:rFonts w:hint="default"/>
+          <w:sz w:val="24"/>
+          <w:lang w:val="it"/>
+        </w:rPr>
+        <w:t>Costo = 2(S) * 10/giorno = 40/giorno</w:t>
+      </w:r>
+    </w:p>
+    <w:p>
+      <w:pPr>
+        <w:rPr>
+          <w:rFonts w:hint="default"/>
+          <w:sz w:val="24"/>
+          <w:u w:val="single"/>
+          <w:lang w:val="it"/>
+        </w:rPr>
+      </w:pPr>
+      <w:r>
+        <w:rPr>
+          <w:rFonts w:hint="default"/>
+          <w:sz w:val="24"/>
+          <w:u w:val="single"/>
+          <w:lang w:val="it"/>
+        </w:rPr>
+        <w:t>Operazione 4: Inserisci Categoria (potrebbero essere 3 operazioni distinte, una per livello di cat.)</w:t>
+      </w:r>
+    </w:p>
+    <w:p>
+      <w:pPr>
+        <w:rPr>
+          <w:rFonts w:hint="default"/>
+          <w:sz w:val="24"/>
+          <w:u w:val="single"/>
+          <w:lang w:val="it"/>
+        </w:rPr>
+      </w:pPr>
+      <w:r>
+        <w:rPr>
+          <w:rFonts w:hint="default"/>
+          <w:sz w:val="24"/>
+          <w:u w:val="single"/>
+          <w:lang w:val="it"/>
+        </w:rPr>
+        <w:t>Operazione 5: Inserisci Offerta</w:t>
+      </w:r>
+    </w:p>
+    <w:p>
+      <w:pPr>
+        <w:rPr>
+          <w:rFonts w:hint="default"/>
+          <w:sz w:val="24"/>
+          <w:u w:val="single"/>
+          <w:lang w:val="it"/>
+        </w:rPr>
+      </w:pPr>
+      <w:r>
+        <w:rPr>
+          <w:rFonts w:hint="default"/>
+          <w:sz w:val="24"/>
+          <w:u w:val="single"/>
+          <w:lang w:val="it"/>
+        </w:rPr>
+        <w:t>Operazione 6: Visualizza report Oggetto</w:t>
+      </w:r>
+    </w:p>
+    <w:p>
+      <w:pPr>
+        <w:rPr>
+          <w:rFonts w:hint="default"/>
+          <w:sz w:val="24"/>
+          <w:u w:val="none"/>
+          <w:lang w:val="it"/>
+        </w:rPr>
+      </w:pPr>
+      <w:r>
+        <w:rPr>
+          <w:rFonts w:hint="default"/>
+          <w:sz w:val="24"/>
+          <w:u w:val="none"/>
+          <w:lang w:val="it"/>
+        </w:rPr>
+        <w:t>Media tra oggetti e offerte, offerte su ogni oggetto</w:t>
+      </w:r>
+    </w:p>
+    <w:p>
+      <w:pPr>
+        <w:rPr>
+          <w:rFonts w:hint="default"/>
+          <w:sz w:val="24"/>
+          <w:u w:val="single"/>
+          <w:lang w:val="it"/>
+        </w:rPr>
+      </w:pPr>
+      <w:r>
+        <w:rPr>
+          <w:rFonts w:hint="default"/>
+          <w:sz w:val="24"/>
+          <w:u w:val="single"/>
+          <w:lang w:val="it"/>
+        </w:rPr>
+        <w:t>Operazione 7: Visualizza oggetti aggiudicati</w:t>
+      </w:r>
+    </w:p>
+    <w:p>
+      <w:pPr>
+        <w:rPr>
+          <w:rFonts w:hint="default"/>
+          <w:sz w:val="24"/>
+          <w:u w:val="none"/>
+          <w:lang w:val="it"/>
+        </w:rPr>
+      </w:pPr>
+      <w:r>
+        <w:rPr>
+          <w:rFonts w:hint="default"/>
+          <w:sz w:val="24"/>
+          <w:u w:val="none"/>
+          <w:lang w:val="it"/>
+        </w:rPr>
+        <w:t>Media utente e oggetti aggiudicati</w:t>
+      </w:r>
+    </w:p>
+    <w:p>
+      <w:pPr>
+        <w:rPr>
+          <w:rFonts w:hint="default"/>
+          <w:sz w:val="24"/>
+          <w:u w:val="single"/>
+          <w:lang w:val="it"/>
+        </w:rPr>
+      </w:pPr>
+      <w:r>
+        <w:rPr>
+          <w:rFonts w:hint="default"/>
+          <w:sz w:val="24"/>
+          <w:u w:val="single"/>
+          <w:lang w:val="it"/>
+        </w:rPr>
+        <w:t>Operazione 8: Visualizza oggetti in asta</w:t>
+      </w:r>
+    </w:p>
+    <w:p>
+      <w:pPr>
+        <w:rPr>
+          <w:rFonts w:hint="default"/>
+          <w:sz w:val="24"/>
+          <w:u w:val="single"/>
+          <w:lang w:val="it"/>
+        </w:rPr>
+      </w:pPr>
+    </w:p>
+    <w:p>
+      <w:pPr>
+        <w:rPr>
+          <w:rFonts w:hint="default"/>
+          <w:sz w:val="24"/>
+          <w:u w:val="single"/>
+          <w:lang w:val="it"/>
+        </w:rPr>
+      </w:pPr>
+      <w:r>
+        <w:rPr>
+          <w:rFonts w:hint="default"/>
+          <w:sz w:val="24"/>
+          <w:u w:val="single"/>
+          <w:lang w:val="it"/>
+        </w:rPr>
+        <w:t>Operazione 9: Visualizza report utente (?)</w:t>
+      </w:r>
+    </w:p>
+    <w:p>
+      <w:pPr>
+        <w:rPr>
+          <w:rFonts w:hint="default"/>
+          <w:sz w:val="24"/>
+          <w:u w:val="single"/>
+          <w:lang w:val="it"/>
+        </w:rPr>
+      </w:pPr>
+      <w:r>
+        <w:rPr>
+          <w:rFonts w:hint="default"/>
+          <w:sz w:val="24"/>
+          <w:u w:val="single"/>
+          <w:lang w:val="it"/>
+        </w:rPr>
+        <w:t>Operazione 10: Modifica/Elimina Categoria</w:t>
+      </w:r>
     </w:p>
     <w:p>
       <w:pPr>
@@ -9503,9 +13530,18 @@
           <w:rFonts w:hint="default"/>
           <w:sz w:val="22"/>
         </w:rPr>
-        <w:t>Qualora siano presenti, in questa fase della progettazione, attributi ripetuti o identificatori esterni, descrivere quali trasformazioni vengono realizzate sul modello per facilitare la traduzione nello schema relazionale.</w:t>
+        <w:t xml:space="preserve">Qualora siano presenti, in questa fase della progettazione, attributi ripetuti o identificatori esterni, descrivere </w:t>
+      </w:r>
+      <w:bookmarkStart w:id="13" w:name="_GoBack"/>
+      <w:r>
+        <w:rPr>
+          <w:rFonts w:hint="default"/>
+          <w:sz w:val="22"/>
+        </w:rPr>
+        <w:t>quali trasformazioni vengono realizzate sul modello per facilitare la traduzione nello schema relazionale.</w:t>
       </w:r>
     </w:p>
+    <w:bookmarkEnd w:id="13"/>
     <w:p>
       <w:pPr>
         <w:rPr>

</xml_diff>